<commit_message>
Finished this example after lots of formatting logic trouble. I figured it out, though the solution may not be very scalable, as it uses String.indexOf() and String.lastIndexOf() extensively, which, I've read, can be slow.
</commit_message>
<xml_diff>
--- a/Unit 3 Examples/ThreeN1/COMP268_ThreeN1_MyProgramProfile.docx
+++ b/Unit 3 Examples/ThreeN1/COMP268_ThreeN1_MyProgramProfile.docx
@@ -32,18 +32,10 @@
               <w:pStyle w:val="Title"/>
             </w:pPr>
             <w:r>
-              <w:t>LEARNING PROFILE FO</w:t>
-            </w:r>
-            <w:bookmarkStart w:id="0" w:name="_GoBack"/>
-            <w:bookmarkEnd w:id="0"/>
-            <w:r>
-              <w:t xml:space="preserve">R </w:t>
+              <w:t xml:space="preserve">LEARNING PROFILE FOR </w:t>
             </w:r>
             <w:r>
-              <w:t>Interest</w:t>
-            </w:r>
-            <w:r>
-              <w:t>3</w:t>
+              <w:t>ThreeN1</w:t>
             </w:r>
           </w:p>
         </w:tc>
@@ -302,7 +294,7 @@
         </w:numPr>
       </w:pPr>
       <w:r>
-        <w:t>Problem Statement:</w:t>
+        <w:t>Problem Statement</w:t>
       </w:r>
     </w:p>
     <w:p>
@@ -328,26 +320,118 @@
         </w:numPr>
       </w:pPr>
       <w:r>
-        <w:t xml:space="preserve">Description of the Code: </w:t>
-      </w:r>
-    </w:p>
-    <w:p>
-      <w:pPr>
-        <w:rPr>
-          <w:rFonts w:ascii="Times New Roman" w:hAnsi="Times New Roman" w:cs="Times New Roman"/>
-        </w:rPr>
-      </w:pPr>
-      <w:r>
-        <w:rPr>
-          <w:rFonts w:ascii="Times New Roman" w:hAnsi="Times New Roman" w:cs="Times New Roman"/>
-        </w:rPr>
-        <w:t>Computes interest earned on an investment over time. Initial amount and interest rate inpu</w:t>
-      </w:r>
-      <w:r>
-        <w:rPr>
-          <w:rFonts w:ascii="Times New Roman" w:hAnsi="Times New Roman" w:cs="Times New Roman"/>
-        </w:rPr>
-        <w:t>t by the user.</w:t>
+        <w:t>Description of the Code</w:t>
+      </w:r>
+    </w:p>
+    <w:p>
+      <w:pPr>
+        <w:pStyle w:val="Heading1"/>
+        <w:ind w:left="360"/>
+        <w:rPr>
+          <w:rFonts w:ascii="Times New Roman" w:eastAsiaTheme="minorHAnsi" w:hAnsi="Times New Roman" w:cs="Times New Roman"/>
+          <w:color w:val="auto"/>
+          <w:sz w:val="22"/>
+          <w:szCs w:val="22"/>
+        </w:rPr>
+      </w:pPr>
+      <w:r>
+        <w:rPr>
+          <w:rFonts w:ascii="Times New Roman" w:eastAsiaTheme="minorHAnsi" w:hAnsi="Times New Roman" w:cs="Times New Roman"/>
+          <w:color w:val="auto"/>
+          <w:sz w:val="22"/>
+          <w:szCs w:val="22"/>
+        </w:rPr>
+        <w:t>Read a positive integer from the user and print out the '3N+1'</w:t>
+      </w:r>
+      <w:r>
+        <w:rPr>
+          <w:rFonts w:ascii="Times New Roman" w:eastAsiaTheme="minorHAnsi" w:hAnsi="Times New Roman" w:cs="Times New Roman"/>
+          <w:color w:val="auto"/>
+          <w:sz w:val="22"/>
+          <w:szCs w:val="22"/>
+        </w:rPr>
+        <w:t xml:space="preserve"> </w:t>
+      </w:r>
+      <w:r>
+        <w:rPr>
+          <w:rFonts w:ascii="Times New Roman" w:eastAsiaTheme="minorHAnsi" w:hAnsi="Times New Roman" w:cs="Times New Roman"/>
+          <w:color w:val="auto"/>
+          <w:sz w:val="22"/>
+          <w:szCs w:val="22"/>
+        </w:rPr>
+        <w:t>sequence starting from that integer. The program should also count and print out the number of terms in the sequence.</w:t>
+      </w:r>
+      <w:r>
+        <w:rPr>
+          <w:rFonts w:ascii="Times New Roman" w:eastAsiaTheme="minorHAnsi" w:hAnsi="Times New Roman" w:cs="Times New Roman"/>
+          <w:color w:val="auto"/>
+          <w:sz w:val="22"/>
+          <w:szCs w:val="22"/>
+        </w:rPr>
+        <w:t xml:space="preserve"> </w:t>
+      </w:r>
+      <w:r>
+        <w:rPr>
+          <w:rFonts w:ascii="Times New Roman" w:eastAsiaTheme="minorHAnsi" w:hAnsi="Times New Roman" w:cs="Times New Roman"/>
+          <w:color w:val="auto"/>
+          <w:sz w:val="22"/>
+          <w:szCs w:val="22"/>
+        </w:rPr>
+        <w:t>The '3N+1' sequence is as follows:</w:t>
+      </w:r>
+    </w:p>
+    <w:p>
+      <w:pPr>
+        <w:pStyle w:val="Heading1"/>
+        <w:ind w:left="360"/>
+        <w:rPr>
+          <w:rFonts w:ascii="Times New Roman" w:eastAsiaTheme="minorHAnsi" w:hAnsi="Times New Roman" w:cs="Times New Roman"/>
+          <w:color w:val="auto"/>
+          <w:sz w:val="22"/>
+          <w:szCs w:val="22"/>
+        </w:rPr>
+      </w:pPr>
+      <w:r>
+        <w:rPr>
+          <w:rFonts w:ascii="Times New Roman" w:eastAsiaTheme="minorHAnsi" w:hAnsi="Times New Roman" w:cs="Times New Roman"/>
+          <w:color w:val="auto"/>
+          <w:sz w:val="22"/>
+          <w:szCs w:val="22"/>
+        </w:rPr>
+        <w:t>If N is an even number, then divide N by two; but if N is odd,</w:t>
+      </w:r>
+      <w:r>
+        <w:rPr>
+          <w:rFonts w:ascii="Times New Roman" w:eastAsiaTheme="minorHAnsi" w:hAnsi="Times New Roman" w:cs="Times New Roman"/>
+          <w:color w:val="auto"/>
+          <w:sz w:val="22"/>
+          <w:szCs w:val="22"/>
+        </w:rPr>
+        <w:t xml:space="preserve"> then multiply N by 3 and add 1. </w:t>
+      </w:r>
+      <w:r>
+        <w:rPr>
+          <w:rFonts w:ascii="Times New Roman" w:eastAsiaTheme="minorHAnsi" w:hAnsi="Times New Roman" w:cs="Times New Roman"/>
+          <w:color w:val="auto"/>
+          <w:sz w:val="22"/>
+          <w:szCs w:val="22"/>
+        </w:rPr>
+        <w:t>Continue to generate numbers in this way until N becomes equal to 1.</w:t>
+      </w:r>
+    </w:p>
+    <w:p>
+      <w:pPr>
+        <w:pStyle w:val="Heading1"/>
+        <w:ind w:left="360"/>
+      </w:pPr>
+      <w:r>
+        <w:rPr>
+          <w:rFonts w:ascii="Times New Roman" w:eastAsiaTheme="minorHAnsi" w:hAnsi="Times New Roman" w:cs="Times New Roman"/>
+          <w:color w:val="auto"/>
+          <w:sz w:val="22"/>
+          <w:szCs w:val="22"/>
+        </w:rPr>
+        <w:t>For example, the sequence for N=3 is 3, 10, 5, 16, 8, 4, 2, 1.</w:t>
       </w:r>
     </w:p>
     <w:p>
@@ -359,7 +443,7 @@
         </w:numPr>
       </w:pPr>
       <w:r>
-        <w:t>Errors and Warnings:</w:t>
+        <w:t>Errors and Warnings</w:t>
       </w:r>
     </w:p>
     <w:tbl>
@@ -592,61 +676,7 @@
                 <w:color w:val="000000"/>
                 <w:lang w:eastAsia="en-CA"/>
               </w:rPr>
-              <w:t xml:space="preserve">Exception in thread "main" </w:t>
-            </w:r>
-            <w:proofErr w:type="spellStart"/>
-            <w:r>
-              <w:rPr>
-                <w:rFonts w:ascii="Calibri" w:eastAsia="Times New Roman" w:hAnsi="Calibri" w:cs="Calibri"/>
-                <w:color w:val="000000"/>
-                <w:lang w:eastAsia="en-CA"/>
-              </w:rPr>
-              <w:t>java.util.UnknownFormatConversionException</w:t>
-            </w:r>
-            <w:proofErr w:type="spellEnd"/>
-            <w:r>
-              <w:rPr>
-                <w:rFonts w:ascii="Calibri" w:eastAsia="Times New Roman" w:hAnsi="Calibri" w:cs="Calibri"/>
-                <w:color w:val="000000"/>
-                <w:lang w:eastAsia="en-CA"/>
-              </w:rPr>
-              <w:t>: Conversion = 't'</w:t>
-            </w:r>
-          </w:p>
-          <w:p>
-            <w:pPr>
-              <w:spacing w:after="0" w:line="240" w:lineRule="auto"/>
-              <w:rPr>
-                <w:rFonts w:ascii="Calibri" w:eastAsia="Times New Roman" w:hAnsi="Calibri" w:cs="Calibri"/>
-                <w:color w:val="000000"/>
-                <w:lang w:eastAsia="en-CA"/>
-              </w:rPr>
-            </w:pPr>
-            <w:r>
-              <w:rPr>
-                <w:rFonts w:ascii="Calibri" w:eastAsia="Times New Roman" w:hAnsi="Calibri" w:cs="Calibri"/>
-                <w:color w:val="000000"/>
-                <w:lang w:eastAsia="en-CA"/>
-              </w:rPr>
-              <w:t>…</w:t>
-            </w:r>
-          </w:p>
-          <w:p>
-            <w:pPr>
-              <w:spacing w:after="0" w:line="240" w:lineRule="auto"/>
-              <w:rPr>
-                <w:rFonts w:ascii="Calibri" w:eastAsia="Times New Roman" w:hAnsi="Calibri" w:cs="Calibri"/>
-                <w:color w:val="000000"/>
-                <w:lang w:eastAsia="en-CA"/>
-              </w:rPr>
-            </w:pPr>
-            <w:r>
-              <w:rPr>
-                <w:rFonts w:ascii="Calibri" w:eastAsia="Times New Roman" w:hAnsi="Calibri" w:cs="Calibri"/>
-                <w:color w:val="000000"/>
-                <w:lang w:eastAsia="en-CA"/>
-              </w:rPr>
-              <w:t>at Interest3.main(Interest3.java:92)</w:t>
+              <w:t>Output formatting error, not a compiler error.</w:t>
             </w:r>
           </w:p>
         </w:tc>
@@ -677,51 +707,7 @@
                 <w:color w:val="000000"/>
                 <w:lang w:eastAsia="en-CA"/>
               </w:rPr>
-              <w:t xml:space="preserve">Something in my </w:t>
-            </w:r>
-            <w:proofErr w:type="spellStart"/>
-            <w:r>
-              <w:rPr>
-                <w:rFonts w:ascii="Calibri" w:eastAsia="Times New Roman" w:hAnsi="Calibri" w:cs="Calibri"/>
-                <w:color w:val="000000"/>
-                <w:lang w:eastAsia="en-CA"/>
-              </w:rPr>
-              <w:t>printf</w:t>
-            </w:r>
-            <w:proofErr w:type="spellEnd"/>
-            <w:r>
-              <w:rPr>
-                <w:rFonts w:ascii="Calibri" w:eastAsia="Times New Roman" w:hAnsi="Calibri" w:cs="Calibri"/>
-                <w:color w:val="000000"/>
-                <w:lang w:eastAsia="en-CA"/>
-              </w:rPr>
-              <w:t xml:space="preserve"> format string was wrong.</w:t>
-            </w:r>
-            <w:r>
-              <w:rPr>
-                <w:rFonts w:ascii="Calibri" w:eastAsia="Times New Roman" w:hAnsi="Calibri" w:cs="Calibri"/>
-                <w:color w:val="000000"/>
-                <w:lang w:eastAsia="en-CA"/>
-              </w:rPr>
-              <w:t xml:space="preserve"> I had tried to use the </w:t>
-            </w:r>
-            <w:proofErr w:type="spellStart"/>
-            <w:r>
-              <w:rPr>
-                <w:rFonts w:ascii="Calibri" w:eastAsia="Times New Roman" w:hAnsi="Calibri" w:cs="Calibri"/>
-                <w:color w:val="000000"/>
-                <w:lang w:eastAsia="en-CA"/>
-              </w:rPr>
-              <w:t>printf</w:t>
-            </w:r>
-            <w:proofErr w:type="spellEnd"/>
-            <w:r>
-              <w:rPr>
-                <w:rFonts w:ascii="Calibri" w:eastAsia="Times New Roman" w:hAnsi="Calibri" w:cs="Calibri"/>
-                <w:color w:val="000000"/>
-                <w:lang w:eastAsia="en-CA"/>
-              </w:rPr>
-              <w:t xml:space="preserve"> format specifier “%t”, not knowing that it did not exist.</w:t>
+              <w:t>My attempt to insert line breaks into the sequence output string just before it reached 80 characters was failing every other line (not in a line number pattern, though) because the math in the logical check was bad.</w:t>
             </w:r>
           </w:p>
         </w:tc>
@@ -753,25 +739,23 @@
                 <w:color w:val="000000"/>
                 <w:lang w:eastAsia="en-CA"/>
               </w:rPr>
-              <w:t xml:space="preserve">Separated format string into independent </w:t>
+              <w:t>I changed the logical check.</w:t>
             </w:r>
-            <w:proofErr w:type="spellStart"/>
             <w:r>
               <w:rPr>
                 <w:rFonts w:ascii="Calibri" w:eastAsia="Times New Roman" w:hAnsi="Calibri" w:cs="Calibri"/>
                 <w:color w:val="000000"/>
                 <w:lang w:eastAsia="en-CA"/>
               </w:rPr>
-              <w:t>printf</w:t>
+              <w:t xml:space="preserve"> (See </w:t>
             </w:r>
-            <w:proofErr w:type="spellEnd"/>
             <w:r>
               <w:rPr>
                 <w:rFonts w:ascii="Calibri" w:eastAsia="Times New Roman" w:hAnsi="Calibri" w:cs="Calibri"/>
                 <w:color w:val="000000"/>
                 <w:lang w:eastAsia="en-CA"/>
               </w:rPr>
-              <w:t xml:space="preserve"> statement on multiple lines to pinpoint whic</w:t>
+              <w:fldChar w:fldCharType="begin"/>
             </w:r>
             <w:r>
               <w:rPr>
@@ -779,7 +763,41 @@
                 <w:color w:val="000000"/>
                 <w:lang w:eastAsia="en-CA"/>
               </w:rPr>
-              <w:t>h section was causing the error (see Fig 1). Changed “%t” to “\t”.</w:t>
+              <w:instrText xml:space="preserve"> REF _Ref482206604 \h </w:instrText>
+            </w:r>
+            <w:r>
+              <w:rPr>
+                <w:rFonts w:ascii="Calibri" w:eastAsia="Times New Roman" w:hAnsi="Calibri" w:cs="Calibri"/>
+                <w:color w:val="000000"/>
+                <w:lang w:eastAsia="en-CA"/>
+              </w:rPr>
+            </w:r>
+            <w:r>
+              <w:rPr>
+                <w:rFonts w:ascii="Calibri" w:eastAsia="Times New Roman" w:hAnsi="Calibri" w:cs="Calibri"/>
+                <w:color w:val="000000"/>
+                <w:lang w:eastAsia="en-CA"/>
+              </w:rPr>
+              <w:fldChar w:fldCharType="separate"/>
+            </w:r>
+            <w:r>
+              <w:t>Discussion:</w:t>
+            </w:r>
+            <w:r>
+              <w:rPr>
+                <w:rFonts w:ascii="Calibri" w:eastAsia="Times New Roman" w:hAnsi="Calibri" w:cs="Calibri"/>
+                <w:color w:val="000000"/>
+                <w:lang w:eastAsia="en-CA"/>
+              </w:rPr>
+              <w:fldChar w:fldCharType="end"/>
+            </w:r>
+            <w:r>
+              <w:rPr>
+                <w:rFonts w:ascii="Calibri" w:eastAsia="Times New Roman" w:hAnsi="Calibri" w:cs="Calibri"/>
+                <w:color w:val="000000"/>
+                <w:lang w:eastAsia="en-CA"/>
+              </w:rPr>
+              <w:t>.)</w:t>
             </w:r>
           </w:p>
         </w:tc>
@@ -892,156 +910,198 @@
           <w:numId w:val="2"/>
         </w:numPr>
       </w:pPr>
+      <w:bookmarkStart w:id="0" w:name="_Ref482206909"/>
       <w:r>
         <w:t>Sample Input and Output</w:t>
       </w:r>
-      <w:r>
-        <w:t>:</w:t>
+      <w:bookmarkEnd w:id="0"/>
+    </w:p>
+    <w:p>
+      <w:pPr>
+        <w:pStyle w:val="Subtitle"/>
+      </w:pPr>
+      <w:r>
+        <w:t>[Version 1.3]</w:t>
       </w:r>
     </w:p>
     <w:p>
       <w:pPr>
         <w:pStyle w:val="Code"/>
-      </w:pPr>
-      <w:r>
-        <w:t>Starting investment value/principal: $100</w:t>
+        <w:rPr>
+          <w:sz w:val="19"/>
+          <w:szCs w:val="19"/>
+        </w:rPr>
+      </w:pPr>
+      <w:r>
+        <w:rPr>
+          <w:sz w:val="19"/>
+          <w:szCs w:val="19"/>
+        </w:rPr>
+        <w:t>Starting integer for sequence: 110</w:t>
       </w:r>
     </w:p>
     <w:p>
       <w:pPr>
         <w:pStyle w:val="Code"/>
-      </w:pPr>
-      <w:r>
-        <w:t>The starting principal has been set to $100.00</w:t>
+        <w:rPr>
+          <w:sz w:val="19"/>
+          <w:szCs w:val="19"/>
+        </w:rPr>
+      </w:pPr>
+      <w:r>
+        <w:rPr>
+          <w:sz w:val="19"/>
+          <w:szCs w:val="19"/>
+        </w:rPr>
+        <w:tab/>
+        <w:t>The sequence is as follows:</w:t>
       </w:r>
     </w:p>
     <w:p>
       <w:pPr>
         <w:pStyle w:val="Code"/>
-      </w:pPr>
+        <w:rPr>
+          <w:sz w:val="19"/>
+          <w:szCs w:val="19"/>
+        </w:rPr>
+      </w:pPr>
+      <w:r>
+        <w:rPr>
+          <w:sz w:val="19"/>
+          <w:szCs w:val="19"/>
+        </w:rPr>
+        <w:t xml:space="preserve">110, 55, 166, 83, 250, 125, 376, 188, 94, 47, 142, 71, 214, 107, 322, 161, 484, </w:t>
+      </w:r>
     </w:p>
     <w:p>
       <w:pPr>
         <w:pStyle w:val="Code"/>
-      </w:pPr>
-      <w:r>
-        <w:t>Annual interest rate [%]: 10</w:t>
+        <w:rPr>
+          <w:sz w:val="19"/>
+          <w:szCs w:val="19"/>
+        </w:rPr>
+      </w:pPr>
+      <w:r>
+        <w:rPr>
+          <w:sz w:val="19"/>
+          <w:szCs w:val="19"/>
+        </w:rPr>
+        <w:t xml:space="preserve">242, 121, 364, 182, 91, 274, 137, 412, 206, 103, 310, 155, 466, 233, 700, 350, </w:t>
       </w:r>
     </w:p>
     <w:p>
       <w:pPr>
         <w:pStyle w:val="Code"/>
-      </w:pPr>
-      <w:r>
-        <w:t>The annual interest rate has been set to 10.00%</w:t>
+        <w:rPr>
+          <w:sz w:val="19"/>
+          <w:szCs w:val="19"/>
+        </w:rPr>
+      </w:pPr>
+      <w:r>
+        <w:rPr>
+          <w:sz w:val="19"/>
+          <w:szCs w:val="19"/>
+        </w:rPr>
+        <w:t xml:space="preserve">175, 526, 263, 790, 395, 1186, 593, 1780, 890, 445, 1336, 668, 334, 167, 502, </w:t>
       </w:r>
     </w:p>
     <w:p>
       <w:pPr>
         <w:pStyle w:val="Code"/>
-      </w:pPr>
+        <w:rPr>
+          <w:sz w:val="19"/>
+          <w:szCs w:val="19"/>
+        </w:rPr>
+      </w:pPr>
+      <w:r>
+        <w:rPr>
+          <w:sz w:val="19"/>
+          <w:szCs w:val="19"/>
+        </w:rPr>
+        <w:t xml:space="preserve">251, 754, 377, 1132, 566, 283, 850, 425, 1276, 638, 319, 958, 479, 1438, 719, </w:t>
+      </w:r>
     </w:p>
     <w:p>
       <w:pPr>
         <w:pStyle w:val="Code"/>
-      </w:pPr>
-      <w:r>
-        <w:t>Accrual time, in years: 5</w:t>
+        <w:rPr>
+          <w:sz w:val="19"/>
+          <w:szCs w:val="19"/>
+        </w:rPr>
+      </w:pPr>
+      <w:r>
+        <w:rPr>
+          <w:sz w:val="19"/>
+          <w:szCs w:val="19"/>
+        </w:rPr>
+        <w:t xml:space="preserve">2158, 1079, 3238, 1619, 4858, 2429, 7288, 3644, 1822, 911, 2734, 1367, 4102, </w:t>
       </w:r>
     </w:p>
     <w:p>
       <w:pPr>
         <w:pStyle w:val="Code"/>
-      </w:pPr>
-      <w:r>
-        <w:t>The accrual time has been set to 5 years</w:t>
+        <w:rPr>
+          <w:sz w:val="19"/>
+          <w:szCs w:val="19"/>
+        </w:rPr>
+      </w:pPr>
+      <w:r>
+        <w:rPr>
+          <w:sz w:val="19"/>
+          <w:szCs w:val="19"/>
+        </w:rPr>
+        <w:t xml:space="preserve">2051, 6154, 3077, 9232, 4616, 2308, 1154, 577, 1732, 866, 433, 1300, 650, 325, </w:t>
       </w:r>
     </w:p>
     <w:p>
       <w:pPr>
         <w:pStyle w:val="Code"/>
-      </w:pPr>
+        <w:rPr>
+          <w:sz w:val="19"/>
+          <w:szCs w:val="19"/>
+        </w:rPr>
+      </w:pPr>
+      <w:r>
+        <w:rPr>
+          <w:sz w:val="19"/>
+          <w:szCs w:val="19"/>
+        </w:rPr>
+        <w:t xml:space="preserve">976, 488, 244, 122, 61, 184, 92, 46, 23, 70, 35, 106, 53, 160, 80, 40, 20, 10, </w:t>
+      </w:r>
     </w:p>
     <w:p>
       <w:pPr>
         <w:pStyle w:val="Code"/>
-      </w:pPr>
-      <w:r>
-        <w:t>Number of compound periods per year: 12</w:t>
+        <w:rPr>
+          <w:sz w:val="19"/>
+          <w:szCs w:val="19"/>
+        </w:rPr>
+      </w:pPr>
+      <w:r>
+        <w:rPr>
+          <w:sz w:val="19"/>
+          <w:szCs w:val="19"/>
+        </w:rPr>
+        <w:lastRenderedPageBreak/>
+        <w:t>5, 16, 8, 4, 2, 1</w:t>
       </w:r>
     </w:p>
     <w:p>
       <w:pPr>
         <w:pStyle w:val="Code"/>
-      </w:pPr>
-      <w:r>
-        <w:t>The number of compound periods per year has been set to 12</w:t>
-      </w:r>
-    </w:p>
-    <w:p>
-      <w:pPr>
-        <w:pStyle w:val="Code"/>
-      </w:pPr>
-    </w:p>
-    <w:p>
-      <w:pPr>
-        <w:pStyle w:val="Code"/>
-      </w:pPr>
-      <w:r>
-        <w:t>The interest earned on $100.00 initial investment with 10.0% annual interest over 5 years with 12 compounding periods per year is:</w:t>
-      </w:r>
-    </w:p>
-    <w:p>
-      <w:pPr>
-        <w:pStyle w:val="Code"/>
-      </w:pPr>
-      <w:r>
-        <w:tab/>
-        <w:t>* $10.47 in the 1st year ($110.47 total),</w:t>
-      </w:r>
-    </w:p>
-    <w:p>
-      <w:pPr>
-        <w:pStyle w:val="Code"/>
-      </w:pPr>
-      <w:r>
-        <w:tab/>
-        <w:t>* $11.57 in the 2nd year ($122.04 total),</w:t>
-      </w:r>
-    </w:p>
-    <w:p>
-      <w:pPr>
-        <w:pStyle w:val="Code"/>
-      </w:pPr>
-      <w:r>
-        <w:tab/>
-        <w:t>* $12.78 in the 3rd year ($134.82 total),</w:t>
-      </w:r>
-    </w:p>
-    <w:p>
-      <w:pPr>
-        <w:pStyle w:val="Code"/>
-      </w:pPr>
-      <w:r>
-        <w:tab/>
-        <w:t>* $14.12 in the 4th year ($148.94 total), and</w:t>
-      </w:r>
-    </w:p>
-    <w:p>
-      <w:pPr>
-        <w:pStyle w:val="Code"/>
-      </w:pPr>
-      <w:r>
-        <w:tab/>
-        <w:t>* $15.60 in the 5th year ($164.53 total),</w:t>
-      </w:r>
-    </w:p>
-    <w:p>
-      <w:pPr>
-        <w:pStyle w:val="Code"/>
-      </w:pPr>
-      <w:r>
-        <w:t xml:space="preserve"> for a final investment value of $164.53 with $64.53 interest earned after 5 years.</w:t>
+        <w:rPr>
+          <w:rFonts w:asciiTheme="majorHAnsi" w:eastAsiaTheme="majorEastAsia" w:hAnsiTheme="majorHAnsi" w:cstheme="majorBidi"/>
+          <w:color w:val="365F91" w:themeColor="accent1" w:themeShade="BF"/>
+          <w:sz w:val="19"/>
+          <w:szCs w:val="19"/>
+        </w:rPr>
+      </w:pPr>
+      <w:r>
+        <w:rPr>
+          <w:sz w:val="19"/>
+          <w:szCs w:val="19"/>
+        </w:rPr>
+        <w:t>There were 113 terms in the sequence.</w:t>
       </w:r>
     </w:p>
     <w:p>
@@ -1052,34 +1112,194 @@
           <w:numId w:val="2"/>
         </w:numPr>
       </w:pPr>
+      <w:bookmarkStart w:id="1" w:name="_Ref482206604"/>
       <w:r>
         <w:t>Discussion</w:t>
       </w:r>
-      <w:r>
-        <w:t>:</w:t>
-      </w:r>
-    </w:p>
-    <w:p>
-      <w:r>
-        <w:rPr>
-          <w:noProof/>
-          <w:lang w:val="en-CA" w:eastAsia="en-CA"/>
-        </w:rPr>
-        <w:lastRenderedPageBreak/>
+      <w:bookmarkEnd w:id="1"/>
+    </w:p>
+    <w:p>
+      <w:r>
+        <w:t>For err</w:t>
+      </w:r>
+      <w:r>
+        <w:t>or #1, this was a sample output [version 1.1]:</w:t>
+      </w:r>
+    </w:p>
+    <w:p>
+      <w:pPr>
+        <w:pStyle w:val="Code"/>
+        <w:ind w:right="-540"/>
+        <w:rPr>
+          <w:sz w:val="19"/>
+          <w:szCs w:val="19"/>
+        </w:rPr>
+      </w:pPr>
+      <w:r>
+        <w:rPr>
+          <w:sz w:val="19"/>
+          <w:szCs w:val="19"/>
+        </w:rPr>
+        <w:t>Starting integer for sequence: 110</w:t>
+      </w:r>
+    </w:p>
+    <w:p>
+      <w:pPr>
+        <w:pStyle w:val="Code"/>
+        <w:ind w:right="-540"/>
+        <w:rPr>
+          <w:sz w:val="19"/>
+          <w:szCs w:val="19"/>
+        </w:rPr>
+      </w:pPr>
+      <w:r>
+        <w:rPr>
+          <w:sz w:val="19"/>
+          <w:szCs w:val="19"/>
+        </w:rPr>
+        <w:tab/>
+        <w:t>The sequence is as follows:</w:t>
+      </w:r>
+    </w:p>
+    <w:p>
+      <w:pPr>
+        <w:pStyle w:val="Code"/>
+        <w:ind w:right="-540"/>
+        <w:rPr>
+          <w:sz w:val="19"/>
+          <w:szCs w:val="19"/>
+        </w:rPr>
+      </w:pPr>
+      <w:r>
+        <w:rPr>
+          <w:sz w:val="19"/>
+          <w:szCs w:val="19"/>
+        </w:rPr>
+        <w:t xml:space="preserve">110, 55, 166, 83, 250, 125, 376, 188, 94, 47, 142, 71, 214, 107, 322, 161, 484, 242, 121, 364, 182, 91, 274, 137, 412, 206, 103, 310, 155, 466, 233, 700, 350, </w:t>
+      </w:r>
+    </w:p>
+    <w:p>
+      <w:pPr>
+        <w:pStyle w:val="Code"/>
+        <w:ind w:right="-540"/>
+        <w:rPr>
+          <w:sz w:val="19"/>
+          <w:szCs w:val="19"/>
+        </w:rPr>
+      </w:pPr>
+      <w:r>
+        <w:rPr>
+          <w:sz w:val="19"/>
+          <w:szCs w:val="19"/>
+        </w:rPr>
+        <w:t xml:space="preserve">175, 526, 263, 790, 395, 1186, 593, 1780, 890, 445, 1336, 668, 334, 167, 502, </w:t>
+      </w:r>
+    </w:p>
+    <w:p>
+      <w:pPr>
+        <w:pStyle w:val="Code"/>
+        <w:ind w:right="-540"/>
+        <w:rPr>
+          <w:sz w:val="19"/>
+          <w:szCs w:val="19"/>
+        </w:rPr>
+      </w:pPr>
+      <w:r>
+        <w:rPr>
+          <w:sz w:val="19"/>
+          <w:szCs w:val="19"/>
+        </w:rPr>
+        <w:t xml:space="preserve">251, 754, 377, 1132, 566, 283, 850, 425, 1276, 638, 319, 958, 479, 1438, 719, </w:t>
+      </w:r>
+    </w:p>
+    <w:p>
+      <w:pPr>
+        <w:pStyle w:val="Code"/>
+        <w:ind w:right="-540"/>
+        <w:rPr>
+          <w:sz w:val="19"/>
+          <w:szCs w:val="19"/>
+        </w:rPr>
+      </w:pPr>
+      <w:r>
+        <w:rPr>
+          <w:sz w:val="19"/>
+          <w:szCs w:val="19"/>
+        </w:rPr>
+        <w:t xml:space="preserve">2158, 1079, 3238, 1619, 4858, 2429, 7288, 3644, 1822, 911, 2734, 1367, 4102, 2051, 6154, 3077, 9232, 4616, 2308, 1154, 577, 1732, 866, 433, 1300, 650, 325, 976, </w:t>
+      </w:r>
+    </w:p>
+    <w:p>
+      <w:pPr>
+        <w:pStyle w:val="Code"/>
+        <w:ind w:right="-540"/>
+        <w:rPr>
+          <w:sz w:val="19"/>
+          <w:szCs w:val="19"/>
+        </w:rPr>
+      </w:pPr>
+      <w:r>
+        <w:rPr>
+          <w:sz w:val="19"/>
+          <w:szCs w:val="19"/>
+        </w:rPr>
+        <w:t xml:space="preserve">488, 244, 122, 61, 184, 92, 46, 23, 70, 35, 106, 53, 160, 80, 40, 20, 10, 5, </w:t>
+      </w:r>
+    </w:p>
+    <w:p>
+      <w:pPr>
+        <w:pStyle w:val="Code"/>
+        <w:ind w:right="-540"/>
+        <w:rPr>
+          <w:sz w:val="19"/>
+          <w:szCs w:val="19"/>
+        </w:rPr>
+      </w:pPr>
+      <w:r>
+        <w:rPr>
+          <w:sz w:val="19"/>
+          <w:szCs w:val="19"/>
+        </w:rPr>
+        <w:t>16, 8, 4, 2, 1</w:t>
+      </w:r>
+    </w:p>
+    <w:p>
+      <w:pPr>
+        <w:pStyle w:val="Code"/>
+        <w:ind w:right="-540"/>
+        <w:rPr>
+          <w:sz w:val="19"/>
+          <w:szCs w:val="19"/>
+        </w:rPr>
+      </w:pPr>
+      <w:r>
+        <w:rPr>
+          <w:sz w:val="19"/>
+          <w:szCs w:val="19"/>
+        </w:rPr>
+        <w:t>There were 113 terms in the sequence.</w:t>
+      </w:r>
+    </w:p>
+    <w:p>
+      <w:r>
+        <w:rPr>
+          <w:noProof/>
+          <w:lang w:val="en-CA" w:eastAsia="en-CA"/>
+        </w:rPr>
         <mc:AlternateContent>
           <mc:Choice Requires="wps">
             <w:drawing>
-              <wp:anchor distT="45720" distB="45720" distL="114300" distR="114300" simplePos="0" relativeHeight="251659264" behindDoc="0" locked="0" layoutInCell="1" allowOverlap="1" wp14:anchorId="4501E9F7" wp14:editId="537A307C">
+              <wp:anchor distT="45720" distB="45720" distL="114300" distR="114300" simplePos="0" relativeHeight="251648000" behindDoc="0" locked="0" layoutInCell="1" allowOverlap="1" wp14:anchorId="4501E9F7" wp14:editId="402926F5">
                 <wp:simplePos x="0" y="0"/>
                 <wp:positionH relativeFrom="column">
-                  <wp:posOffset>114300</wp:posOffset>
+                  <wp:posOffset>2400300</wp:posOffset>
                 </wp:positionH>
                 <wp:positionV relativeFrom="paragraph">
-                  <wp:posOffset>800100</wp:posOffset>
+                  <wp:posOffset>345122</wp:posOffset>
                 </wp:positionV>
-                <wp:extent cx="5486400" cy="2414270"/>
-                <wp:effectExtent l="0" t="0" r="19050" b="24130"/>
-                <wp:wrapTopAndBottom/>
+                <wp:extent cx="3886200" cy="1257300"/>
+                <wp:effectExtent l="0" t="0" r="19050" b="19050"/>
+                <wp:wrapSquare wrapText="bothSides"/>
                 <wp:docPr id="217" name="Text Box 2"/>
                 <wp:cNvGraphicFramePr>
                   <a:graphicFrameLocks xmlns:a="http://schemas.openxmlformats.org/drawingml/2006/main"/>
@@ -1093,7 +1313,7 @@
                       <wps:spPr bwMode="auto">
                         <a:xfrm>
                           <a:off x="0" y="0"/>
-                          <a:ext cx="5486400" cy="2414270"/>
+                          <a:ext cx="3886200" cy="1257300"/>
                         </a:xfrm>
                         <a:prstGeom prst="rect">
                           <a:avLst/>
@@ -1122,10 +1342,10 @@
                                 <w:lang w:val="en-CA" w:eastAsia="en-CA"/>
                               </w:rPr>
                               <w:drawing>
-                                <wp:inline distT="0" distB="0" distL="0" distR="0" wp14:anchorId="3D6447CE" wp14:editId="3BE65742">
-                                  <wp:extent cx="5189707" cy="2024062"/>
-                                  <wp:effectExtent l="0" t="0" r="0" b="0"/>
-                                  <wp:docPr id="2" name="Picture 2" descr="C:\Users\tyblu\AppData\Local\Microsoft\Windows\INetCache\Content.Word\img01_error01.png"/>
+                                <wp:inline distT="0" distB="0" distL="0" distR="0" wp14:anchorId="4F35EDDE" wp14:editId="001B2915">
+                                  <wp:extent cx="3140990" cy="723900"/>
+                                  <wp:effectExtent l="0" t="0" r="2540" b="0"/>
+                                  <wp:docPr id="1" name="Picture 1" descr="C:\Users\tyblu\AppData\Local\Microsoft\Windows\INetCache\Content.Word\img01_error01.png"/>
                                   <wp:cNvGraphicFramePr>
                                     <a:graphicFrameLocks xmlns:a="http://schemas.openxmlformats.org/drawingml/2006/main" noChangeAspect="1"/>
                                   </wp:cNvGraphicFramePr>
@@ -1133,7 +1353,7 @@
                                     <a:graphicData uri="http://schemas.openxmlformats.org/drawingml/2006/picture">
                                       <pic:pic xmlns:pic="http://schemas.openxmlformats.org/drawingml/2006/picture">
                                         <pic:nvPicPr>
-                                          <pic:cNvPr id="0" name="Picture 2" descr="C:\Users\tyblu\AppData\Local\Microsoft\Windows\INetCache\Content.Word\img01_error01.png"/>
+                                          <pic:cNvPr id="0" name="Picture 1" descr="C:\Users\tyblu\AppData\Local\Microsoft\Windows\INetCache\Content.Word\img01_error01.png"/>
                                           <pic:cNvPicPr>
                                             <a:picLocks noChangeAspect="1" noChangeArrowheads="1"/>
                                           </pic:cNvPicPr>
@@ -1154,7 +1374,7 @@
                                         <pic:spPr bwMode="auto">
                                           <a:xfrm>
                                             <a:off x="0" y="0"/>
-                                            <a:ext cx="5216895" cy="2034666"/>
+                                            <a:ext cx="3241980" cy="747175"/>
                                           </a:xfrm>
                                           <a:prstGeom prst="rect">
                                             <a:avLst/>
@@ -1175,6 +1395,7 @@
                             <w:pPr>
                               <w:pStyle w:val="Caption"/>
                             </w:pPr>
+                            <w:bookmarkStart w:id="2" w:name="_Ref482194570"/>
                             <w:r>
                               <w:t xml:space="preserve">Figure </w:t>
                             </w:r>
@@ -1186,6 +1407,7 @@
                                 <w:t>1</w:t>
                               </w:r>
                             </w:fldSimple>
+                            <w:bookmarkEnd w:id="2"/>
                           </w:p>
                           <w:p/>
                         </w:txbxContent>
@@ -1211,7 +1433,7 @@
                 <v:stroke joinstyle="miter"/>
                 <v:path gradientshapeok="t" o:connecttype="rect"/>
               </v:shapetype>
-              <v:shape id="Text Box 2" o:spid="_x0000_s1026" type="#_x0000_t202" style="position:absolute;margin-left:9pt;margin-top:63pt;width:6in;height:190.1pt;z-index:251659264;visibility:visible;mso-wrap-style:square;mso-width-percent:0;mso-height-percent:0;mso-wrap-distance-left:9pt;mso-wrap-distance-top:3.6pt;mso-wrap-distance-right:9pt;mso-wrap-distance-bottom:3.6pt;mso-position-horizontal:absolute;mso-position-horizontal-relative:text;mso-position-vertical:absolute;mso-position-vertical-relative:text;mso-width-percent:0;mso-height-percent:0;mso-width-relative:margin;mso-height-relative:margin;v-text-anchor:top" o:gfxdata="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">
+              <v:shape id="Text Box 2" o:spid="_x0000_s1026" type="#_x0000_t202" style="position:absolute;margin-left:189pt;margin-top:27.15pt;width:306pt;height:99pt;z-index:251648000;visibility:visible;mso-wrap-style:square;mso-width-percent:0;mso-height-percent:0;mso-wrap-distance-left:9pt;mso-wrap-distance-top:3.6pt;mso-wrap-distance-right:9pt;mso-wrap-distance-bottom:3.6pt;mso-position-horizontal:absolute;mso-position-horizontal-relative:text;mso-position-vertical:absolute;mso-position-vertical-relative:text;mso-width-percent:0;mso-height-percent:0;mso-width-relative:margin;mso-height-relative:margin;v-text-anchor:top" o:gfxdata="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">
                 <v:textbox>
                   <w:txbxContent>
                     <w:p>
@@ -1224,10 +1446,10 @@
                           <w:lang w:val="en-CA" w:eastAsia="en-CA"/>
                         </w:rPr>
                         <w:drawing>
-                          <wp:inline distT="0" distB="0" distL="0" distR="0" wp14:anchorId="3D6447CE" wp14:editId="3BE65742">
-                            <wp:extent cx="5189707" cy="2024062"/>
-                            <wp:effectExtent l="0" t="0" r="0" b="0"/>
-                            <wp:docPr id="2" name="Picture 2" descr="C:\Users\tyblu\AppData\Local\Microsoft\Windows\INetCache\Content.Word\img01_error01.png"/>
+                          <wp:inline distT="0" distB="0" distL="0" distR="0" wp14:anchorId="4F35EDDE" wp14:editId="001B2915">
+                            <wp:extent cx="3140990" cy="723900"/>
+                            <wp:effectExtent l="0" t="0" r="2540" b="0"/>
+                            <wp:docPr id="1" name="Picture 1" descr="C:\Users\tyblu\AppData\Local\Microsoft\Windows\INetCache\Content.Word\img01_error01.png"/>
                             <wp:cNvGraphicFramePr>
                               <a:graphicFrameLocks xmlns:a="http://schemas.openxmlformats.org/drawingml/2006/main" noChangeAspect="1"/>
                             </wp:cNvGraphicFramePr>
@@ -1235,7 +1457,7 @@
                               <a:graphicData uri="http://schemas.openxmlformats.org/drawingml/2006/picture">
                                 <pic:pic xmlns:pic="http://schemas.openxmlformats.org/drawingml/2006/picture">
                                   <pic:nvPicPr>
-                                    <pic:cNvPr id="0" name="Picture 2" descr="C:\Users\tyblu\AppData\Local\Microsoft\Windows\INetCache\Content.Word\img01_error01.png"/>
+                                    <pic:cNvPr id="0" name="Picture 1" descr="C:\Users\tyblu\AppData\Local\Microsoft\Windows\INetCache\Content.Word\img01_error01.png"/>
                                     <pic:cNvPicPr>
                                       <a:picLocks noChangeAspect="1" noChangeArrowheads="1"/>
                                     </pic:cNvPicPr>
@@ -1256,7 +1478,7 @@
                                   <pic:spPr bwMode="auto">
                                     <a:xfrm>
                                       <a:off x="0" y="0"/>
-                                      <a:ext cx="5216895" cy="2034666"/>
+                                      <a:ext cx="3241980" cy="747175"/>
                                     </a:xfrm>
                                     <a:prstGeom prst="rect">
                                       <a:avLst/>
@@ -1277,6 +1499,7 @@
                       <w:pPr>
                         <w:pStyle w:val="Caption"/>
                       </w:pPr>
+                      <w:bookmarkStart w:id="3" w:name="_Ref482194570"/>
                       <w:r>
                         <w:t xml:space="preserve">Figure </w:t>
                       </w:r>
@@ -1288,6 +1511,560 @@
                           <w:t>1</w:t>
                         </w:r>
                       </w:fldSimple>
+                      <w:bookmarkEnd w:id="3"/>
+                    </w:p>
+                    <w:p/>
+                  </w:txbxContent>
+                </v:textbox>
+                <w10:wrap type="square"/>
+              </v:shape>
+            </w:pict>
+          </mc:Fallback>
+        </mc:AlternateContent>
+      </w:r>
+      <w:r>
+        <w:t>I had put in a logical test to see if the loop should insert a line break, and it was failing every once in a while</w:t>
+      </w:r>
+      <w:r>
+        <w:t xml:space="preserve">, in </w:t>
+      </w:r>
+      <w:r>
+        <w:fldChar w:fldCharType="begin"/>
+      </w:r>
+      <w:r>
+        <w:instrText xml:space="preserve"> REF _Ref482194570 \h </w:instrText>
+      </w:r>
+      <w:r>
+        <w:fldChar w:fldCharType="separate"/>
+      </w:r>
+      <w:r>
+        <w:t xml:space="preserve">Figure </w:t>
+      </w:r>
+      <w:r>
+        <w:rPr>
+          <w:noProof/>
+        </w:rPr>
+        <w:t>1</w:t>
+      </w:r>
+      <w:r>
+        <w:fldChar w:fldCharType="end"/>
+      </w:r>
+      <w:r>
+        <w:t xml:space="preserve">. It would miss lines when the loop increased </w:t>
+      </w:r>
+      <w:proofErr w:type="spellStart"/>
+      <w:r>
+        <w:t>it’s</w:t>
+      </w:r>
+      <w:proofErr w:type="spellEnd"/>
+      <w:r>
+        <w:t xml:space="preserve"> length by over 5 characters when near the 75 character limit. For example, the String could be 15</w:t>
+      </w:r>
+      <w:r>
+        <w:t>5</w:t>
+      </w:r>
+      <w:r>
+        <w:t xml:space="preserve"> characters long, so the logic would not add a line break (15</w:t>
+      </w:r>
+      <w:r>
+        <w:t>5</w:t>
+      </w:r>
+      <w:r>
+        <w:t xml:space="preserve"> modulus 80 is 7</w:t>
+      </w:r>
+      <w:r>
+        <w:t>5</w:t>
+      </w:r>
+      <w:r>
+        <w:t xml:space="preserve">, which is not greater than 75), and the next line may add </w:t>
+      </w:r>
+      <w:r>
+        <w:t>5</w:t>
+      </w:r>
+      <w:r>
+        <w:t xml:space="preserve"> characters (a </w:t>
+      </w:r>
+      <w:r>
+        <w:t>3</w:t>
+      </w:r>
+      <w:r>
+        <w:t> digit number plus the comma and space)</w:t>
+      </w:r>
+      <w:r>
+        <w:t>, increasing the length to 160, for which the logic would also not add a line break (160 modulus 80 is 0, which is not greater than 75), essentially skipping or missing the line break.</w:t>
+      </w:r>
+    </w:p>
+    <w:p>
+      <w:r>
+        <w:t xml:space="preserve">My first attempt to fix it, the new logic shown in </w:t>
+      </w:r>
+      <w:r>
+        <w:fldChar w:fldCharType="begin"/>
+      </w:r>
+      <w:r>
+        <w:instrText xml:space="preserve"> REF _Ref482195978 \h </w:instrText>
+      </w:r>
+      <w:r>
+        <w:fldChar w:fldCharType="separate"/>
+      </w:r>
+      <w:r>
+        <w:t xml:space="preserve">Figure </w:t>
+      </w:r>
+      <w:r>
+        <w:rPr>
+          <w:noProof/>
+        </w:rPr>
+        <w:t>1</w:t>
+      </w:r>
+      <w:r>
+        <w:fldChar w:fldCharType="end"/>
+      </w:r>
+      <w:r>
+        <w:t>, didn’t quite work, either. Here’s the sample output [version 1.2]:</w:t>
+      </w:r>
+    </w:p>
+    <w:p>
+      <w:pPr>
+        <w:pStyle w:val="Code"/>
+        <w:rPr>
+          <w:sz w:val="19"/>
+          <w:szCs w:val="19"/>
+        </w:rPr>
+      </w:pPr>
+      <w:r>
+        <w:rPr>
+          <w:sz w:val="19"/>
+          <w:szCs w:val="19"/>
+        </w:rPr>
+        <w:t>Starting integer for sequence: 110</w:t>
+      </w:r>
+    </w:p>
+    <w:p>
+      <w:pPr>
+        <w:pStyle w:val="Code"/>
+        <w:rPr>
+          <w:sz w:val="19"/>
+          <w:szCs w:val="19"/>
+        </w:rPr>
+      </w:pPr>
+      <w:r>
+        <w:rPr>
+          <w:sz w:val="19"/>
+          <w:szCs w:val="19"/>
+        </w:rPr>
+        <w:tab/>
+        <w:t>The sequence is as follows:</w:t>
+      </w:r>
+    </w:p>
+    <w:p>
+      <w:pPr>
+        <w:pStyle w:val="Code"/>
+        <w:rPr>
+          <w:sz w:val="19"/>
+          <w:szCs w:val="19"/>
+        </w:rPr>
+      </w:pPr>
+      <w:r>
+        <w:rPr>
+          <w:sz w:val="19"/>
+          <w:szCs w:val="19"/>
+        </w:rPr>
+        <w:t xml:space="preserve">110, 55, 166, 83, 250, 125, 376, 188, 94, 47, 142, 71, 214, 107, 322, 161, </w:t>
+      </w:r>
+    </w:p>
+    <w:p>
+      <w:pPr>
+        <w:pStyle w:val="Code"/>
+        <w:rPr>
+          <w:sz w:val="19"/>
+          <w:szCs w:val="19"/>
+        </w:rPr>
+      </w:pPr>
+      <w:r>
+        <w:rPr>
+          <w:sz w:val="19"/>
+          <w:szCs w:val="19"/>
+        </w:rPr>
+        <w:t xml:space="preserve">484, 242, 121, 364, 182, 91, 274, 137, 412, 206, 103, 310, 155, 466, 233, 700, </w:t>
+      </w:r>
+    </w:p>
+    <w:p>
+      <w:pPr>
+        <w:pStyle w:val="Code"/>
+        <w:rPr>
+          <w:sz w:val="19"/>
+          <w:szCs w:val="19"/>
+        </w:rPr>
+      </w:pPr>
+      <w:r>
+        <w:rPr>
+          <w:sz w:val="19"/>
+          <w:szCs w:val="19"/>
+        </w:rPr>
+        <w:t xml:space="preserve">350, 175, 526, 263, 790, 395, 1186, 593, 1780, 890, 445, 1336, 668, 334, 167, </w:t>
+      </w:r>
+    </w:p>
+    <w:p>
+      <w:pPr>
+        <w:pStyle w:val="Code"/>
+        <w:rPr>
+          <w:sz w:val="19"/>
+          <w:szCs w:val="19"/>
+        </w:rPr>
+      </w:pPr>
+      <w:r>
+        <w:rPr>
+          <w:sz w:val="19"/>
+          <w:szCs w:val="19"/>
+        </w:rPr>
+        <w:t xml:space="preserve">502, 251, 754, 377, 1132, 566, 283, 850, 425, 1276, 638, 319, 958, 479, </w:t>
+      </w:r>
+      <w:bookmarkStart w:id="4" w:name="_Hlk482200680"/>
+      <w:r>
+        <w:rPr>
+          <w:sz w:val="19"/>
+          <w:szCs w:val="19"/>
+        </w:rPr>
+        <w:t>1438</w:t>
+      </w:r>
+      <w:bookmarkEnd w:id="4"/>
+      <w:r>
+        <w:rPr>
+          <w:sz w:val="19"/>
+          <w:szCs w:val="19"/>
+        </w:rPr>
+        <w:t xml:space="preserve">, </w:t>
+      </w:r>
+    </w:p>
+    <w:p>
+      <w:pPr>
+        <w:pStyle w:val="Code"/>
+        <w:rPr>
+          <w:sz w:val="19"/>
+          <w:szCs w:val="19"/>
+        </w:rPr>
+      </w:pPr>
+      <w:r>
+        <w:rPr>
+          <w:sz w:val="19"/>
+          <w:szCs w:val="19"/>
+        </w:rPr>
+        <w:t xml:space="preserve">719, </w:t>
+      </w:r>
+    </w:p>
+    <w:p>
+      <w:pPr>
+        <w:pStyle w:val="Code"/>
+        <w:rPr>
+          <w:sz w:val="19"/>
+          <w:szCs w:val="19"/>
+        </w:rPr>
+      </w:pPr>
+      <w:r>
+        <w:rPr>
+          <w:sz w:val="19"/>
+          <w:szCs w:val="19"/>
+        </w:rPr>
+        <w:t xml:space="preserve">2158, 1079, 3238, 1619, 4858, 2429, 7288, 3644, 1822, 911, 2734, 1367, 4102, </w:t>
+      </w:r>
+    </w:p>
+    <w:p>
+      <w:pPr>
+        <w:pStyle w:val="Code"/>
+        <w:rPr>
+          <w:sz w:val="19"/>
+          <w:szCs w:val="19"/>
+        </w:rPr>
+      </w:pPr>
+      <w:r>
+        <w:rPr>
+          <w:sz w:val="19"/>
+          <w:szCs w:val="19"/>
+        </w:rPr>
+        <w:t xml:space="preserve">2051, 6154, 3077, 9232, 4616, 2308, 1154, 577, 1732, 866, 433, 1300, 650, 325, </w:t>
+      </w:r>
+    </w:p>
+    <w:p>
+      <w:pPr>
+        <w:pStyle w:val="Code"/>
+        <w:rPr>
+          <w:sz w:val="19"/>
+          <w:szCs w:val="19"/>
+        </w:rPr>
+      </w:pPr>
+      <w:r>
+        <w:rPr>
+          <w:sz w:val="19"/>
+          <w:szCs w:val="19"/>
+        </w:rPr>
+        <w:t xml:space="preserve">976, 488, 244, 122, 61, 184, 92, 46, 23, 70, 35, 106, 53, 160, 80, 40, 20, 10, </w:t>
+      </w:r>
+    </w:p>
+    <w:p>
+      <w:pPr>
+        <w:pStyle w:val="Code"/>
+        <w:rPr>
+          <w:sz w:val="19"/>
+          <w:szCs w:val="19"/>
+        </w:rPr>
+      </w:pPr>
+      <w:r>
+        <w:rPr>
+          <w:sz w:val="19"/>
+          <w:szCs w:val="19"/>
+        </w:rPr>
+        <w:t>5, 16, 8, 4, 2, 1</w:t>
+      </w:r>
+    </w:p>
+    <w:p>
+      <w:pPr>
+        <w:pStyle w:val="Code"/>
+        <w:rPr>
+          <w:sz w:val="18"/>
+        </w:rPr>
+      </w:pPr>
+      <w:r>
+        <w:rPr>
+          <w:sz w:val="18"/>
+        </w:rPr>
+        <w:t>There were 113 terms in the sequence.</w:t>
+      </w:r>
+    </w:p>
+    <w:p>
+      <w:pPr>
+        <w:rPr>
+          <w:noProof/>
+          <w:lang w:val="en-CA" w:eastAsia="en-CA"/>
+        </w:rPr>
+      </w:pPr>
+      <w:r>
+        <w:rPr>
+          <w:noProof/>
+          <w:lang w:val="en-CA" w:eastAsia="en-CA"/>
+        </w:rPr>
+        <w:lastRenderedPageBreak/>
+        <mc:AlternateContent>
+          <mc:Choice Requires="wps">
+            <w:drawing>
+              <wp:anchor distT="45720" distB="45720" distL="114300" distR="114300" simplePos="0" relativeHeight="251667456" behindDoc="0" locked="0" layoutInCell="1" allowOverlap="1" wp14:anchorId="234B4AEA" wp14:editId="54FA24ED">
+                <wp:simplePos x="0" y="0"/>
+                <wp:positionH relativeFrom="column">
+                  <wp:posOffset>238760</wp:posOffset>
+                </wp:positionH>
+                <wp:positionV relativeFrom="paragraph">
+                  <wp:posOffset>2741930</wp:posOffset>
+                </wp:positionV>
+                <wp:extent cx="5145405" cy="1485900"/>
+                <wp:effectExtent l="0" t="0" r="17145" b="19050"/>
+                <wp:wrapTopAndBottom/>
+                <wp:docPr id="6" name="Text Box 2"/>
+                <wp:cNvGraphicFramePr>
+                  <a:graphicFrameLocks xmlns:a="http://schemas.openxmlformats.org/drawingml/2006/main"/>
+                </wp:cNvGraphicFramePr>
+                <a:graphic xmlns:a="http://schemas.openxmlformats.org/drawingml/2006/main">
+                  <a:graphicData uri="http://schemas.microsoft.com/office/word/2010/wordprocessingShape">
+                    <wps:wsp>
+                      <wps:cNvSpPr txBox="1">
+                        <a:spLocks noChangeArrowheads="1"/>
+                      </wps:cNvSpPr>
+                      <wps:spPr bwMode="auto">
+                        <a:xfrm>
+                          <a:off x="0" y="0"/>
+                          <a:ext cx="5145405" cy="1485900"/>
+                        </a:xfrm>
+                        <a:prstGeom prst="rect">
+                          <a:avLst/>
+                        </a:prstGeom>
+                        <a:solidFill>
+                          <a:srgbClr val="FFFFFF"/>
+                        </a:solidFill>
+                        <a:ln w="9525">
+                          <a:solidFill>
+                            <a:srgbClr val="000000"/>
+                          </a:solidFill>
+                          <a:miter lim="800000"/>
+                          <a:headEnd/>
+                          <a:tailEnd/>
+                        </a:ln>
+                      </wps:spPr>
+                      <wps:txbx>
+                        <w:txbxContent>
+                          <w:p>
+                            <w:pPr>
+                              <w:keepNext/>
+                            </w:pPr>
+                            <w:r>
+                              <w:rPr>
+                                <w:noProof/>
+                                <w:lang w:val="en-CA" w:eastAsia="en-CA"/>
+                              </w:rPr>
+                              <w:drawing>
+                                <wp:inline distT="0" distB="0" distL="0" distR="0" wp14:anchorId="0484DC87" wp14:editId="58831290">
+                                  <wp:extent cx="4953000" cy="1043305"/>
+                                  <wp:effectExtent l="0" t="0" r="0" b="4445"/>
+                                  <wp:docPr id="8" name="Picture 8" descr="C:\Users\tyblu\AppData\Local\Microsoft\Windows\INetCache\Content.Word\img03_error03.png"/>
+                                  <wp:cNvGraphicFramePr>
+                                    <a:graphicFrameLocks xmlns:a="http://schemas.openxmlformats.org/drawingml/2006/main" noChangeAspect="1"/>
+                                  </wp:cNvGraphicFramePr>
+                                  <a:graphic xmlns:a="http://schemas.openxmlformats.org/drawingml/2006/main">
+                                    <a:graphicData uri="http://schemas.openxmlformats.org/drawingml/2006/picture">
+                                      <pic:pic xmlns:pic="http://schemas.openxmlformats.org/drawingml/2006/picture">
+                                        <pic:nvPicPr>
+                                          <pic:cNvPr id="0" name="Picture 3" descr="C:\Users\tyblu\AppData\Local\Microsoft\Windows\INetCache\Content.Word\img03_error03.png"/>
+                                          <pic:cNvPicPr>
+                                            <a:picLocks noChangeAspect="1" noChangeArrowheads="1"/>
+                                          </pic:cNvPicPr>
+                                        </pic:nvPicPr>
+                                        <pic:blipFill>
+                                          <a:blip r:embed="rId10">
+                                            <a:extLst>
+                                              <a:ext uri="{28A0092B-C50C-407E-A947-70E740481C1C}">
+                                                <a14:useLocalDpi xmlns:a14="http://schemas.microsoft.com/office/drawing/2010/main" val="0"/>
+                                              </a:ext>
+                                            </a:extLst>
+                                          </a:blip>
+                                          <a:srcRect/>
+                                          <a:stretch>
+                                            <a:fillRect/>
+                                          </a:stretch>
+                                        </pic:blipFill>
+                                        <pic:spPr bwMode="auto">
+                                          <a:xfrm>
+                                            <a:off x="0" y="0"/>
+                                            <a:ext cx="4953000" cy="1043305"/>
+                                          </a:xfrm>
+                                          <a:prstGeom prst="rect">
+                                            <a:avLst/>
+                                          </a:prstGeom>
+                                          <a:noFill/>
+                                          <a:ln>
+                                            <a:noFill/>
+                                          </a:ln>
+                                        </pic:spPr>
+                                      </pic:pic>
+                                    </a:graphicData>
+                                  </a:graphic>
+                                </wp:inline>
+                              </w:drawing>
+                            </w:r>
+                          </w:p>
+                          <w:p>
+                            <w:pPr>
+                              <w:pStyle w:val="Caption"/>
+                            </w:pPr>
+                            <w:bookmarkStart w:id="5" w:name="_Ref482196537"/>
+                            <w:r>
+                              <w:t xml:space="preserve">Figure </w:t>
+                            </w:r>
+                            <w:fldSimple w:instr=" SEQ Figure \* ARABIC ">
+                              <w:r>
+                                <w:rPr>
+                                  <w:noProof/>
+                                </w:rPr>
+                                <w:t>2</w:t>
+                              </w:r>
+                            </w:fldSimple>
+                            <w:bookmarkEnd w:id="5"/>
+                          </w:p>
+                          <w:p/>
+                        </w:txbxContent>
+                      </wps:txbx>
+                      <wps:bodyPr rot="0" vert="horz" wrap="none" lIns="91440" tIns="45720" rIns="91440" bIns="45720" anchor="t" anchorCtr="0">
+                        <a:noAutofit/>
+                      </wps:bodyPr>
+                    </wps:wsp>
+                  </a:graphicData>
+                </a:graphic>
+                <wp14:sizeRelH relativeFrom="margin">
+                  <wp14:pctWidth>0</wp14:pctWidth>
+                </wp14:sizeRelH>
+                <wp14:sizeRelV relativeFrom="margin">
+                  <wp14:pctHeight>0</wp14:pctHeight>
+                </wp14:sizeRelV>
+              </wp:anchor>
+            </w:drawing>
+          </mc:Choice>
+          <mc:Fallback>
+            <w:pict>
+              <v:shape w14:anchorId="234B4AEA" id="_x0000_s1027" type="#_x0000_t202" style="position:absolute;margin-left:18.8pt;margin-top:215.9pt;width:405.15pt;height:117pt;z-index:251667456;visibility:visible;mso-wrap-style:none;mso-width-percent:0;mso-height-percent:0;mso-wrap-distance-left:9pt;mso-wrap-distance-top:3.6pt;mso-wrap-distance-right:9pt;mso-wrap-distance-bottom:3.6pt;mso-position-horizontal:absolute;mso-position-horizontal-relative:text;mso-position-vertical:absolute;mso-position-vertical-relative:text;mso-width-percent:0;mso-height-percent:0;mso-width-relative:margin;mso-height-relative:margin;v-text-anchor:top" o:gfxdata="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">
+                <v:textbox>
+                  <w:txbxContent>
+                    <w:p>
+                      <w:pPr>
+                        <w:keepNext/>
+                      </w:pPr>
+                      <w:r>
+                        <w:rPr>
+                          <w:noProof/>
+                          <w:lang w:val="en-CA" w:eastAsia="en-CA"/>
+                        </w:rPr>
+                        <w:drawing>
+                          <wp:inline distT="0" distB="0" distL="0" distR="0" wp14:anchorId="0484DC87" wp14:editId="58831290">
+                            <wp:extent cx="4953000" cy="1043305"/>
+                            <wp:effectExtent l="0" t="0" r="0" b="4445"/>
+                            <wp:docPr id="8" name="Picture 8" descr="C:\Users\tyblu\AppData\Local\Microsoft\Windows\INetCache\Content.Word\img03_error03.png"/>
+                            <wp:cNvGraphicFramePr>
+                              <a:graphicFrameLocks xmlns:a="http://schemas.openxmlformats.org/drawingml/2006/main" noChangeAspect="1"/>
+                            </wp:cNvGraphicFramePr>
+                            <a:graphic xmlns:a="http://schemas.openxmlformats.org/drawingml/2006/main">
+                              <a:graphicData uri="http://schemas.openxmlformats.org/drawingml/2006/picture">
+                                <pic:pic xmlns:pic="http://schemas.openxmlformats.org/drawingml/2006/picture">
+                                  <pic:nvPicPr>
+                                    <pic:cNvPr id="0" name="Picture 3" descr="C:\Users\tyblu\AppData\Local\Microsoft\Windows\INetCache\Content.Word\img03_error03.png"/>
+                                    <pic:cNvPicPr>
+                                      <a:picLocks noChangeAspect="1" noChangeArrowheads="1"/>
+                                    </pic:cNvPicPr>
+                                  </pic:nvPicPr>
+                                  <pic:blipFill>
+                                    <a:blip r:embed="rId10">
+                                      <a:extLst>
+                                        <a:ext uri="{28A0092B-C50C-407E-A947-70E740481C1C}">
+                                          <a14:useLocalDpi xmlns:a14="http://schemas.microsoft.com/office/drawing/2010/main" val="0"/>
+                                        </a:ext>
+                                      </a:extLst>
+                                    </a:blip>
+                                    <a:srcRect/>
+                                    <a:stretch>
+                                      <a:fillRect/>
+                                    </a:stretch>
+                                  </pic:blipFill>
+                                  <pic:spPr bwMode="auto">
+                                    <a:xfrm>
+                                      <a:off x="0" y="0"/>
+                                      <a:ext cx="4953000" cy="1043305"/>
+                                    </a:xfrm>
+                                    <a:prstGeom prst="rect">
+                                      <a:avLst/>
+                                    </a:prstGeom>
+                                    <a:noFill/>
+                                    <a:ln>
+                                      <a:noFill/>
+                                    </a:ln>
+                                  </pic:spPr>
+                                </pic:pic>
+                              </a:graphicData>
+                            </a:graphic>
+                          </wp:inline>
+                        </w:drawing>
+                      </w:r>
+                    </w:p>
+                    <w:p>
+                      <w:pPr>
+                        <w:pStyle w:val="Caption"/>
+                      </w:pPr>
+                      <w:bookmarkStart w:id="6" w:name="_Ref482196537"/>
+                      <w:r>
+                        <w:t xml:space="preserve">Figure </w:t>
+                      </w:r>
+                      <w:fldSimple w:instr=" SEQ Figure \* ARABIC ">
+                        <w:r>
+                          <w:rPr>
+                            <w:noProof/>
+                          </w:rPr>
+                          <w:t>2</w:t>
+                        </w:r>
+                      </w:fldSimple>
+                      <w:bookmarkEnd w:id="6"/>
                     </w:p>
                     <w:p/>
                   </w:txbxContent>
@@ -1299,22 +2076,1378 @@
         </mc:AlternateContent>
       </w:r>
       <w:r>
-        <w:t xml:space="preserve">I made, printed, and taped a Java </w:t>
+        <w:rPr>
+          <w:noProof/>
+          <w:lang w:val="en-CA" w:eastAsia="en-CA"/>
+        </w:rPr>
+        <mc:AlternateContent>
+          <mc:Choice Requires="wps">
+            <w:drawing>
+              <wp:anchor distT="45720" distB="45720" distL="114300" distR="114300" simplePos="0" relativeHeight="251660288" behindDoc="0" locked="0" layoutInCell="1" allowOverlap="1" wp14:anchorId="33FF662A" wp14:editId="3AC75720">
+                <wp:simplePos x="0" y="0"/>
+                <wp:positionH relativeFrom="column">
+                  <wp:posOffset>342900</wp:posOffset>
+                </wp:positionH>
+                <wp:positionV relativeFrom="paragraph">
+                  <wp:posOffset>133350</wp:posOffset>
+                </wp:positionV>
+                <wp:extent cx="5145405" cy="1371600"/>
+                <wp:effectExtent l="0" t="0" r="17145" b="19050"/>
+                <wp:wrapTopAndBottom/>
+                <wp:docPr id="3" name="Text Box 2"/>
+                <wp:cNvGraphicFramePr>
+                  <a:graphicFrameLocks xmlns:a="http://schemas.openxmlformats.org/drawingml/2006/main"/>
+                </wp:cNvGraphicFramePr>
+                <a:graphic xmlns:a="http://schemas.openxmlformats.org/drawingml/2006/main">
+                  <a:graphicData uri="http://schemas.microsoft.com/office/word/2010/wordprocessingShape">
+                    <wps:wsp>
+                      <wps:cNvSpPr txBox="1">
+                        <a:spLocks noChangeArrowheads="1"/>
+                      </wps:cNvSpPr>
+                      <wps:spPr bwMode="auto">
+                        <a:xfrm>
+                          <a:off x="0" y="0"/>
+                          <a:ext cx="5145405" cy="1371600"/>
+                        </a:xfrm>
+                        <a:prstGeom prst="rect">
+                          <a:avLst/>
+                        </a:prstGeom>
+                        <a:solidFill>
+                          <a:srgbClr val="FFFFFF"/>
+                        </a:solidFill>
+                        <a:ln w="9525">
+                          <a:solidFill>
+                            <a:srgbClr val="000000"/>
+                          </a:solidFill>
+                          <a:miter lim="800000"/>
+                          <a:headEnd/>
+                          <a:tailEnd/>
+                        </a:ln>
+                      </wps:spPr>
+                      <wps:txbx>
+                        <w:txbxContent>
+                          <w:p>
+                            <w:pPr>
+                              <w:keepNext/>
+                            </w:pPr>
+                            <w:r>
+                              <w:rPr>
+                                <w:noProof/>
+                                <w:lang w:val="en-CA" w:eastAsia="en-CA"/>
+                              </w:rPr>
+                              <w:drawing>
+                                <wp:inline distT="0" distB="0" distL="0" distR="0" wp14:anchorId="6B1ACF25" wp14:editId="264E242C">
+                                  <wp:extent cx="4946570" cy="862012"/>
+                                  <wp:effectExtent l="0" t="0" r="6985" b="0"/>
+                                  <wp:docPr id="5" name="Picture 5" descr="C:\Users\tyblu\AppData\Local\Microsoft\Windows\INetCache\Content.Word\img02_error02.png"/>
+                                  <wp:cNvGraphicFramePr>
+                                    <a:graphicFrameLocks xmlns:a="http://schemas.openxmlformats.org/drawingml/2006/main" noChangeAspect="1"/>
+                                  </wp:cNvGraphicFramePr>
+                                  <a:graphic xmlns:a="http://schemas.openxmlformats.org/drawingml/2006/main">
+                                    <a:graphicData uri="http://schemas.openxmlformats.org/drawingml/2006/picture">
+                                      <pic:pic xmlns:pic="http://schemas.openxmlformats.org/drawingml/2006/picture">
+                                        <pic:nvPicPr>
+                                          <pic:cNvPr id="0" name="Picture 2" descr="C:\Users\tyblu\AppData\Local\Microsoft\Windows\INetCache\Content.Word\img02_error02.png"/>
+                                          <pic:cNvPicPr>
+                                            <a:picLocks noChangeAspect="1" noChangeArrowheads="1"/>
+                                          </pic:cNvPicPr>
+                                        </pic:nvPicPr>
+                                        <pic:blipFill>
+                                          <a:blip r:embed="rId11">
+                                            <a:extLst>
+                                              <a:ext uri="{28A0092B-C50C-407E-A947-70E740481C1C}">
+                                                <a14:useLocalDpi xmlns:a14="http://schemas.microsoft.com/office/drawing/2010/main" val="0"/>
+                                              </a:ext>
+                                            </a:extLst>
+                                          </a:blip>
+                                          <a:srcRect/>
+                                          <a:stretch>
+                                            <a:fillRect/>
+                                          </a:stretch>
+                                        </pic:blipFill>
+                                        <pic:spPr bwMode="auto">
+                                          <a:xfrm>
+                                            <a:off x="0" y="0"/>
+                                            <a:ext cx="4993114" cy="870123"/>
+                                          </a:xfrm>
+                                          <a:prstGeom prst="rect">
+                                            <a:avLst/>
+                                          </a:prstGeom>
+                                          <a:noFill/>
+                                          <a:ln>
+                                            <a:noFill/>
+                                          </a:ln>
+                                        </pic:spPr>
+                                      </pic:pic>
+                                    </a:graphicData>
+                                  </a:graphic>
+                                </wp:inline>
+                              </w:drawing>
+                            </w:r>
+                          </w:p>
+                          <w:p>
+                            <w:pPr>
+                              <w:pStyle w:val="Caption"/>
+                            </w:pPr>
+                            <w:bookmarkStart w:id="7" w:name="_Ref482195978"/>
+                            <w:r>
+                              <w:t xml:space="preserve">Figure </w:t>
+                            </w:r>
+                            <w:fldSimple w:instr=" SEQ Figure \* ARABIC ">
+                              <w:r>
+                                <w:rPr>
+                                  <w:noProof/>
+                                </w:rPr>
+                                <w:t>3</w:t>
+                              </w:r>
+                            </w:fldSimple>
+                            <w:bookmarkEnd w:id="7"/>
+                          </w:p>
+                          <w:p/>
+                        </w:txbxContent>
+                      </wps:txbx>
+                      <wps:bodyPr rot="0" vert="horz" wrap="square" lIns="91440" tIns="45720" rIns="91440" bIns="45720" anchor="t" anchorCtr="0">
+                        <a:noAutofit/>
+                      </wps:bodyPr>
+                    </wps:wsp>
+                  </a:graphicData>
+                </a:graphic>
+                <wp14:sizeRelH relativeFrom="margin">
+                  <wp14:pctWidth>0</wp14:pctWidth>
+                </wp14:sizeRelH>
+                <wp14:sizeRelV relativeFrom="margin">
+                  <wp14:pctHeight>0</wp14:pctHeight>
+                </wp14:sizeRelV>
+              </wp:anchor>
+            </w:drawing>
+          </mc:Choice>
+          <mc:Fallback>
+            <w:pict>
+              <v:shape w14:anchorId="33FF662A" id="_x0000_s1028" type="#_x0000_t202" style="position:absolute;margin-left:27pt;margin-top:10.5pt;width:405.15pt;height:108pt;z-index:251660288;visibility:visible;mso-wrap-style:square;mso-width-percent:0;mso-height-percent:0;mso-wrap-distance-left:9pt;mso-wrap-distance-top:3.6pt;mso-wrap-distance-right:9pt;mso-wrap-distance-bottom:3.6pt;mso-position-horizontal:absolute;mso-position-horizontal-relative:text;mso-position-vertical:absolute;mso-position-vertical-relative:text;mso-width-percent:0;mso-height-percent:0;mso-width-relative:margin;mso-height-relative:margin;v-text-anchor:top" o:gfxdata="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">
+                <v:textbox>
+                  <w:txbxContent>
+                    <w:p>
+                      <w:pPr>
+                        <w:keepNext/>
+                      </w:pPr>
+                      <w:r>
+                        <w:rPr>
+                          <w:noProof/>
+                          <w:lang w:val="en-CA" w:eastAsia="en-CA"/>
+                        </w:rPr>
+                        <w:drawing>
+                          <wp:inline distT="0" distB="0" distL="0" distR="0" wp14:anchorId="6B1ACF25" wp14:editId="264E242C">
+                            <wp:extent cx="4946570" cy="862012"/>
+                            <wp:effectExtent l="0" t="0" r="6985" b="0"/>
+                            <wp:docPr id="5" name="Picture 5" descr="C:\Users\tyblu\AppData\Local\Microsoft\Windows\INetCache\Content.Word\img02_error02.png"/>
+                            <wp:cNvGraphicFramePr>
+                              <a:graphicFrameLocks xmlns:a="http://schemas.openxmlformats.org/drawingml/2006/main" noChangeAspect="1"/>
+                            </wp:cNvGraphicFramePr>
+                            <a:graphic xmlns:a="http://schemas.openxmlformats.org/drawingml/2006/main">
+                              <a:graphicData uri="http://schemas.openxmlformats.org/drawingml/2006/picture">
+                                <pic:pic xmlns:pic="http://schemas.openxmlformats.org/drawingml/2006/picture">
+                                  <pic:nvPicPr>
+                                    <pic:cNvPr id="0" name="Picture 2" descr="C:\Users\tyblu\AppData\Local\Microsoft\Windows\INetCache\Content.Word\img02_error02.png"/>
+                                    <pic:cNvPicPr>
+                                      <a:picLocks noChangeAspect="1" noChangeArrowheads="1"/>
+                                    </pic:cNvPicPr>
+                                  </pic:nvPicPr>
+                                  <pic:blipFill>
+                                    <a:blip r:embed="rId11">
+                                      <a:extLst>
+                                        <a:ext uri="{28A0092B-C50C-407E-A947-70E740481C1C}">
+                                          <a14:useLocalDpi xmlns:a14="http://schemas.microsoft.com/office/drawing/2010/main" val="0"/>
+                                        </a:ext>
+                                      </a:extLst>
+                                    </a:blip>
+                                    <a:srcRect/>
+                                    <a:stretch>
+                                      <a:fillRect/>
+                                    </a:stretch>
+                                  </pic:blipFill>
+                                  <pic:spPr bwMode="auto">
+                                    <a:xfrm>
+                                      <a:off x="0" y="0"/>
+                                      <a:ext cx="4993114" cy="870123"/>
+                                    </a:xfrm>
+                                    <a:prstGeom prst="rect">
+                                      <a:avLst/>
+                                    </a:prstGeom>
+                                    <a:noFill/>
+                                    <a:ln>
+                                      <a:noFill/>
+                                    </a:ln>
+                                  </pic:spPr>
+                                </pic:pic>
+                              </a:graphicData>
+                            </a:graphic>
+                          </wp:inline>
+                        </w:drawing>
+                      </w:r>
+                    </w:p>
+                    <w:p>
+                      <w:pPr>
+                        <w:pStyle w:val="Caption"/>
+                      </w:pPr>
+                      <w:bookmarkStart w:id="8" w:name="_Ref482195978"/>
+                      <w:r>
+                        <w:t xml:space="preserve">Figure </w:t>
+                      </w:r>
+                      <w:fldSimple w:instr=" SEQ Figure \* ARABIC ">
+                        <w:r>
+                          <w:rPr>
+                            <w:noProof/>
+                          </w:rPr>
+                          <w:t>3</w:t>
+                        </w:r>
+                      </w:fldSimple>
+                      <w:bookmarkEnd w:id="8"/>
+                    </w:p>
+                    <w:p/>
+                  </w:txbxContent>
+                </v:textbox>
+                <w10:wrap type="topAndBottom"/>
+              </v:shape>
+            </w:pict>
+          </mc:Fallback>
+        </mc:AlternateContent>
+      </w:r>
+      <w:r>
+        <w:t xml:space="preserve">The line with </w:t>
+      </w:r>
+      <w:r>
+        <w:rPr>
+          <w:rStyle w:val="CodeChar"/>
+        </w:rPr>
+        <w:t>“719,”</w:t>
+      </w:r>
+      <w:r>
+        <w:t xml:space="preserve"> got a line break before it should have.</w:t>
+      </w:r>
+      <w:r>
+        <w:rPr>
+          <w:noProof/>
+          <w:lang w:val="en-CA" w:eastAsia="en-CA"/>
+        </w:rPr>
+        <w:t xml:space="preserve"> </w:t>
+      </w:r>
+      <w:r>
+        <w:rPr>
+          <w:noProof/>
+          <w:lang w:val="en-CA" w:eastAsia="en-CA"/>
+        </w:rPr>
+        <w:t>I wasn’t</w:t>
+      </w:r>
+      <w:r>
+        <w:rPr>
+          <w:noProof/>
+          <w:lang w:val="en-CA" w:eastAsia="en-CA"/>
+        </w:rPr>
+        <w:t xml:space="preserve"> certain what the issue was, but </w:t>
+      </w:r>
+      <w:r>
+        <w:rPr>
+          <w:noProof/>
+          <w:lang w:val="en-CA" w:eastAsia="en-CA"/>
+        </w:rPr>
+        <w:t>I</w:t>
+      </w:r>
+      <w:r>
+        <w:rPr>
+          <w:noProof/>
+          <w:lang w:val="en-CA" w:eastAsia="en-CA"/>
+        </w:rPr>
+        <w:t xml:space="preserve"> </w:t>
+      </w:r>
+      <w:r>
+        <w:rPr>
+          <w:noProof/>
+          <w:lang w:val="en-CA" w:eastAsia="en-CA"/>
+        </w:rPr>
+        <w:t>thought</w:t>
+      </w:r>
+      <w:r>
+        <w:rPr>
+          <w:noProof/>
+          <w:lang w:val="en-CA" w:eastAsia="en-CA"/>
+        </w:rPr>
+        <w:t xml:space="preserve"> that it had something to do with the term </w:t>
       </w:r>
       <w:proofErr w:type="spellStart"/>
       <w:r>
-        <w:t>printf</w:t>
+        <w:rPr>
+          <w:rStyle w:val="CodeChar"/>
+        </w:rPr>
+        <w:t>Integer.toString</w:t>
       </w:r>
       <w:proofErr w:type="spellEnd"/>
       <w:r>
-        <w:t>() method cheat sheet to my desk so that I make fewer formatting mistakes in the future. Here is the debugging code block I wrote to help me pinpoint what the error was:</w:t>
-      </w:r>
-    </w:p>
-    <w:p/>
+        <w:rPr>
+          <w:rStyle w:val="CodeChar"/>
+        </w:rPr>
+        <w:t>( N ).length()</w:t>
+      </w:r>
+      <w:r>
+        <w:rPr>
+          <w:noProof/>
+          <w:lang w:val="en-CA" w:eastAsia="en-CA"/>
+        </w:rPr>
+        <w:t xml:space="preserve">. Maybe I can’t daisy-chain the methods </w:t>
+      </w:r>
+      <w:proofErr w:type="spellStart"/>
+      <w:r>
+        <w:rPr>
+          <w:rStyle w:val="CodeChar"/>
+        </w:rPr>
+        <w:t>toString</w:t>
+      </w:r>
+      <w:proofErr w:type="spellEnd"/>
+      <w:r>
+        <w:rPr>
+          <w:rStyle w:val="CodeChar"/>
+        </w:rPr>
+        <w:t>()</w:t>
+      </w:r>
+      <w:r>
+        <w:rPr>
+          <w:noProof/>
+          <w:lang w:val="en-CA" w:eastAsia="en-CA"/>
+        </w:rPr>
+        <w:t xml:space="preserve"> and </w:t>
+      </w:r>
+      <w:r>
+        <w:rPr>
+          <w:rStyle w:val="CodeChar"/>
+        </w:rPr>
+        <w:t>length()</w:t>
+      </w:r>
+      <w:r>
+        <w:t>, I thought</w:t>
+      </w:r>
+      <w:r>
+        <w:t xml:space="preserve">. (I was wrong – you can do this, shown in my final solution in </w:t>
+      </w:r>
+      <w:r>
+        <w:fldChar w:fldCharType="begin"/>
+      </w:r>
+      <w:r>
+        <w:instrText xml:space="preserve"> REF _Ref482206959 \h </w:instrText>
+      </w:r>
+      <w:r>
+        <w:fldChar w:fldCharType="separate"/>
+      </w:r>
+      <w:r>
+        <w:t xml:space="preserve">Figure </w:t>
+      </w:r>
+      <w:r>
+        <w:rPr>
+          <w:noProof/>
+        </w:rPr>
+        <w:t>5</w:t>
+      </w:r>
+      <w:r>
+        <w:fldChar w:fldCharType="end"/>
+      </w:r>
+      <w:r>
+        <w:t>)</w:t>
+      </w:r>
+      <w:r>
+        <w:rPr>
+          <w:noProof/>
+          <w:lang w:val="en-CA" w:eastAsia="en-CA"/>
+        </w:rPr>
+        <w:t xml:space="preserve">. I tried to fix it by adding an intermediate </w:t>
+      </w:r>
+      <w:r>
+        <w:rPr>
+          <w:rStyle w:val="CodeChar"/>
+        </w:rPr>
+        <w:t>String</w:t>
+      </w:r>
+      <w:r>
+        <w:rPr>
+          <w:noProof/>
+          <w:lang w:val="en-CA" w:eastAsia="en-CA"/>
+        </w:rPr>
+        <w:t xml:space="preserve"> variable</w:t>
+      </w:r>
+      <w:r>
+        <w:rPr>
+          <w:noProof/>
+          <w:lang w:val="en-CA" w:eastAsia="en-CA"/>
+        </w:rPr>
+        <w:t>, but got the same behaviour.</w:t>
+      </w:r>
+    </w:p>
+    <w:p>
+      <w:pPr>
+        <w:rPr>
+          <w:noProof/>
+          <w:lang w:val="en-CA" w:eastAsia="en-CA"/>
+        </w:rPr>
+      </w:pPr>
+      <w:r>
+        <w:rPr>
+          <w:noProof/>
+          <w:lang w:val="en-CA" w:eastAsia="en-CA"/>
+        </w:rPr>
+        <mc:AlternateContent>
+          <mc:Choice Requires="wps">
+            <w:drawing>
+              <wp:anchor distT="45720" distB="45720" distL="114300" distR="114300" simplePos="0" relativeHeight="251672576" behindDoc="0" locked="0" layoutInCell="1" allowOverlap="1" wp14:anchorId="5D18E424" wp14:editId="2E5768E5">
+                <wp:simplePos x="0" y="0"/>
+                <wp:positionH relativeFrom="column">
+                  <wp:posOffset>-114300</wp:posOffset>
+                </wp:positionH>
+                <wp:positionV relativeFrom="paragraph">
+                  <wp:posOffset>3599815</wp:posOffset>
+                </wp:positionV>
+                <wp:extent cx="6172200" cy="1714500"/>
+                <wp:effectExtent l="0" t="0" r="19050" b="19050"/>
+                <wp:wrapTopAndBottom/>
+                <wp:docPr id="9" name="Text Box 2"/>
+                <wp:cNvGraphicFramePr>
+                  <a:graphicFrameLocks xmlns:a="http://schemas.openxmlformats.org/drawingml/2006/main"/>
+                </wp:cNvGraphicFramePr>
+                <a:graphic xmlns:a="http://schemas.openxmlformats.org/drawingml/2006/main">
+                  <a:graphicData uri="http://schemas.microsoft.com/office/word/2010/wordprocessingShape">
+                    <wps:wsp>
+                      <wps:cNvSpPr txBox="1">
+                        <a:spLocks noChangeArrowheads="1"/>
+                      </wps:cNvSpPr>
+                      <wps:spPr bwMode="auto">
+                        <a:xfrm>
+                          <a:off x="0" y="0"/>
+                          <a:ext cx="6172200" cy="1714500"/>
+                        </a:xfrm>
+                        <a:prstGeom prst="rect">
+                          <a:avLst/>
+                        </a:prstGeom>
+                        <a:solidFill>
+                          <a:srgbClr val="FFFFFF"/>
+                        </a:solidFill>
+                        <a:ln w="9525">
+                          <a:solidFill>
+                            <a:srgbClr val="000000"/>
+                          </a:solidFill>
+                          <a:miter lim="800000"/>
+                          <a:headEnd/>
+                          <a:tailEnd/>
+                        </a:ln>
+                      </wps:spPr>
+                      <wps:txbx>
+                        <w:txbxContent>
+                          <w:p>
+                            <w:pPr>
+                              <w:keepNext/>
+                            </w:pPr>
+                            <w:r>
+                              <w:rPr>
+                                <w:noProof/>
+                                <w:lang w:val="en-CA" w:eastAsia="en-CA"/>
+                              </w:rPr>
+                              <w:drawing>
+                                <wp:inline distT="0" distB="0" distL="0" distR="0" wp14:anchorId="6D3FCCCF" wp14:editId="1889866B">
+                                  <wp:extent cx="6041056" cy="1204912"/>
+                                  <wp:effectExtent l="0" t="0" r="0" b="0"/>
+                                  <wp:docPr id="11" name="Picture 11" descr="C:\Users\tyblu\AppData\Local\Microsoft\Windows\INetCache\Content.Word\img05_screen01_cropped.png"/>
+                                  <wp:cNvGraphicFramePr>
+                                    <a:graphicFrameLocks xmlns:a="http://schemas.openxmlformats.org/drawingml/2006/main" noChangeAspect="1"/>
+                                  </wp:cNvGraphicFramePr>
+                                  <a:graphic xmlns:a="http://schemas.openxmlformats.org/drawingml/2006/main">
+                                    <a:graphicData uri="http://schemas.openxmlformats.org/drawingml/2006/picture">
+                                      <pic:pic xmlns:pic="http://schemas.openxmlformats.org/drawingml/2006/picture">
+                                        <pic:nvPicPr>
+                                          <pic:cNvPr id="0" name="Picture 4" descr="C:\Users\tyblu\AppData\Local\Microsoft\Windows\INetCache\Content.Word\img05_screen01_cropped.png"/>
+                                          <pic:cNvPicPr>
+                                            <a:picLocks noChangeAspect="1" noChangeArrowheads="1"/>
+                                          </pic:cNvPicPr>
+                                        </pic:nvPicPr>
+                                        <pic:blipFill>
+                                          <a:blip r:embed="rId12">
+                                            <a:extLst>
+                                              <a:ext uri="{28A0092B-C50C-407E-A947-70E740481C1C}">
+                                                <a14:useLocalDpi xmlns:a14="http://schemas.microsoft.com/office/drawing/2010/main" val="0"/>
+                                              </a:ext>
+                                            </a:extLst>
+                                          </a:blip>
+                                          <a:srcRect/>
+                                          <a:stretch>
+                                            <a:fillRect/>
+                                          </a:stretch>
+                                        </pic:blipFill>
+                                        <pic:spPr bwMode="auto">
+                                          <a:xfrm>
+                                            <a:off x="0" y="0"/>
+                                            <a:ext cx="6115709" cy="1219802"/>
+                                          </a:xfrm>
+                                          <a:prstGeom prst="rect">
+                                            <a:avLst/>
+                                          </a:prstGeom>
+                                          <a:noFill/>
+                                          <a:ln>
+                                            <a:noFill/>
+                                          </a:ln>
+                                        </pic:spPr>
+                                      </pic:pic>
+                                    </a:graphicData>
+                                  </a:graphic>
+                                </wp:inline>
+                              </w:drawing>
+                            </w:r>
+                          </w:p>
+                          <w:p>
+                            <w:pPr>
+                              <w:pStyle w:val="Caption"/>
+                            </w:pPr>
+                            <w:bookmarkStart w:id="9" w:name="_Ref482204404"/>
+                            <w:r>
+                              <w:t xml:space="preserve">Figure </w:t>
+                            </w:r>
+                            <w:fldSimple w:instr=" SEQ Figure \* ARABIC ">
+                              <w:r>
+                                <w:rPr>
+                                  <w:noProof/>
+                                </w:rPr>
+                                <w:t>4</w:t>
+                              </w:r>
+                            </w:fldSimple>
+                            <w:bookmarkEnd w:id="9"/>
+                          </w:p>
+                          <w:p>
+                            <w:pPr>
+                              <w:keepNext/>
+                            </w:pPr>
+                          </w:p>
+                        </w:txbxContent>
+                      </wps:txbx>
+                      <wps:bodyPr rot="0" vert="horz" wrap="square" lIns="91440" tIns="45720" rIns="91440" bIns="45720" anchor="t" anchorCtr="0">
+                        <a:noAutofit/>
+                      </wps:bodyPr>
+                    </wps:wsp>
+                  </a:graphicData>
+                </a:graphic>
+                <wp14:sizeRelH relativeFrom="margin">
+                  <wp14:pctWidth>0</wp14:pctWidth>
+                </wp14:sizeRelH>
+                <wp14:sizeRelV relativeFrom="margin">
+                  <wp14:pctHeight>0</wp14:pctHeight>
+                </wp14:sizeRelV>
+              </wp:anchor>
+            </w:drawing>
+          </mc:Choice>
+          <mc:Fallback>
+            <w:pict>
+              <v:shape w14:anchorId="5D18E424" id="_x0000_s1029" type="#_x0000_t202" style="position:absolute;margin-left:-9pt;margin-top:283.45pt;width:486pt;height:135pt;z-index:251672576;visibility:visible;mso-wrap-style:square;mso-width-percent:0;mso-height-percent:0;mso-wrap-distance-left:9pt;mso-wrap-distance-top:3.6pt;mso-wrap-distance-right:9pt;mso-wrap-distance-bottom:3.6pt;mso-position-horizontal:absolute;mso-position-horizontal-relative:text;mso-position-vertical:absolute;mso-position-vertical-relative:text;mso-width-percent:0;mso-height-percent:0;mso-width-relative:margin;mso-height-relative:margin;v-text-anchor:top" o:gfxdata="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">
+                <v:textbox>
+                  <w:txbxContent>
+                    <w:p>
+                      <w:pPr>
+                        <w:keepNext/>
+                      </w:pPr>
+                      <w:r>
+                        <w:rPr>
+                          <w:noProof/>
+                          <w:lang w:val="en-CA" w:eastAsia="en-CA"/>
+                        </w:rPr>
+                        <w:drawing>
+                          <wp:inline distT="0" distB="0" distL="0" distR="0" wp14:anchorId="6D3FCCCF" wp14:editId="1889866B">
+                            <wp:extent cx="6041056" cy="1204912"/>
+                            <wp:effectExtent l="0" t="0" r="0" b="0"/>
+                            <wp:docPr id="11" name="Picture 11" descr="C:\Users\tyblu\AppData\Local\Microsoft\Windows\INetCache\Content.Word\img05_screen01_cropped.png"/>
+                            <wp:cNvGraphicFramePr>
+                              <a:graphicFrameLocks xmlns:a="http://schemas.openxmlformats.org/drawingml/2006/main" noChangeAspect="1"/>
+                            </wp:cNvGraphicFramePr>
+                            <a:graphic xmlns:a="http://schemas.openxmlformats.org/drawingml/2006/main">
+                              <a:graphicData uri="http://schemas.openxmlformats.org/drawingml/2006/picture">
+                                <pic:pic xmlns:pic="http://schemas.openxmlformats.org/drawingml/2006/picture">
+                                  <pic:nvPicPr>
+                                    <pic:cNvPr id="0" name="Picture 4" descr="C:\Users\tyblu\AppData\Local\Microsoft\Windows\INetCache\Content.Word\img05_screen01_cropped.png"/>
+                                    <pic:cNvPicPr>
+                                      <a:picLocks noChangeAspect="1" noChangeArrowheads="1"/>
+                                    </pic:cNvPicPr>
+                                  </pic:nvPicPr>
+                                  <pic:blipFill>
+                                    <a:blip r:embed="rId12">
+                                      <a:extLst>
+                                        <a:ext uri="{28A0092B-C50C-407E-A947-70E740481C1C}">
+                                          <a14:useLocalDpi xmlns:a14="http://schemas.microsoft.com/office/drawing/2010/main" val="0"/>
+                                        </a:ext>
+                                      </a:extLst>
+                                    </a:blip>
+                                    <a:srcRect/>
+                                    <a:stretch>
+                                      <a:fillRect/>
+                                    </a:stretch>
+                                  </pic:blipFill>
+                                  <pic:spPr bwMode="auto">
+                                    <a:xfrm>
+                                      <a:off x="0" y="0"/>
+                                      <a:ext cx="6115709" cy="1219802"/>
+                                    </a:xfrm>
+                                    <a:prstGeom prst="rect">
+                                      <a:avLst/>
+                                    </a:prstGeom>
+                                    <a:noFill/>
+                                    <a:ln>
+                                      <a:noFill/>
+                                    </a:ln>
+                                  </pic:spPr>
+                                </pic:pic>
+                              </a:graphicData>
+                            </a:graphic>
+                          </wp:inline>
+                        </w:drawing>
+                      </w:r>
+                    </w:p>
+                    <w:p>
+                      <w:pPr>
+                        <w:pStyle w:val="Caption"/>
+                      </w:pPr>
+                      <w:bookmarkStart w:id="10" w:name="_Ref482204404"/>
+                      <w:r>
+                        <w:t xml:space="preserve">Figure </w:t>
+                      </w:r>
+                      <w:fldSimple w:instr=" SEQ Figure \* ARABIC ">
+                        <w:r>
+                          <w:rPr>
+                            <w:noProof/>
+                          </w:rPr>
+                          <w:t>4</w:t>
+                        </w:r>
+                      </w:fldSimple>
+                      <w:bookmarkEnd w:id="10"/>
+                    </w:p>
+                    <w:p>
+                      <w:pPr>
+                        <w:keepNext/>
+                      </w:pPr>
+                    </w:p>
+                  </w:txbxContent>
+                </v:textbox>
+                <w10:wrap type="topAndBottom"/>
+              </v:shape>
+            </w:pict>
+          </mc:Fallback>
+        </mc:AlternateContent>
+      </w:r>
+      <w:r>
+        <w:rPr>
+          <w:noProof/>
+          <w:lang w:val="en-CA" w:eastAsia="en-CA"/>
+        </w:rPr>
+        <w:t>I had to dig deeper, and what better opportunity to get to know the NetBeans debugger? I set a breakpoint on the line with my problematic logic check (</w:t>
+      </w:r>
+      <w:r>
+        <w:rPr>
+          <w:noProof/>
+          <w:lang w:val="en-CA" w:eastAsia="en-CA"/>
+        </w:rPr>
+        <w:fldChar w:fldCharType="begin"/>
+      </w:r>
+      <w:r>
+        <w:rPr>
+          <w:noProof/>
+          <w:lang w:val="en-CA" w:eastAsia="en-CA"/>
+        </w:rPr>
+        <w:instrText xml:space="preserve"> REF _Ref482196537 \h </w:instrText>
+      </w:r>
+      <w:r>
+        <w:rPr>
+          <w:noProof/>
+          <w:lang w:val="en-CA" w:eastAsia="en-CA"/>
+        </w:rPr>
+      </w:r>
+      <w:r>
+        <w:rPr>
+          <w:noProof/>
+          <w:lang w:val="en-CA" w:eastAsia="en-CA"/>
+        </w:rPr>
+        <w:fldChar w:fldCharType="separate"/>
+      </w:r>
+      <w:r>
+        <w:t xml:space="preserve">Figure </w:t>
+      </w:r>
+      <w:r>
+        <w:rPr>
+          <w:noProof/>
+        </w:rPr>
+        <w:t>3</w:t>
+      </w:r>
+      <w:r>
+        <w:rPr>
+          <w:noProof/>
+          <w:lang w:val="en-CA" w:eastAsia="en-CA"/>
+        </w:rPr>
+        <w:fldChar w:fldCharType="end"/>
+      </w:r>
+      <w:r>
+        <w:rPr>
+          <w:noProof/>
+          <w:lang w:val="en-CA" w:eastAsia="en-CA"/>
+        </w:rPr>
+        <w:t>)</w:t>
+      </w:r>
+      <w:r>
+        <w:rPr>
+          <w:noProof/>
+          <w:lang w:val="en-CA" w:eastAsia="en-CA"/>
+        </w:rPr>
+        <w:t xml:space="preserve"> and </w:t>
+      </w:r>
+      <w:r>
+        <w:rPr>
+          <w:noProof/>
+          <w:lang w:val="en-CA" w:eastAsia="en-CA"/>
+        </w:rPr>
+        <w:t>let it run</w:t>
+      </w:r>
+      <w:r>
+        <w:rPr>
+          <w:noProof/>
+          <w:lang w:val="en-CA" w:eastAsia="en-CA"/>
+        </w:rPr>
+        <w:t xml:space="preserve">. Once the program paused at the breakpoint on the first loop, I </w:t>
+      </w:r>
+      <w:r>
+        <w:rPr>
+          <w:noProof/>
+          <w:lang w:val="en-CA" w:eastAsia="en-CA"/>
+        </w:rPr>
+        <w:t xml:space="preserve">created a </w:t>
+      </w:r>
+      <w:r>
+        <w:rPr>
+          <w:noProof/>
+          <w:lang w:val="en-CA" w:eastAsia="en-CA"/>
+        </w:rPr>
+        <w:t xml:space="preserve">few “watch expressions”, in </w:t>
+      </w:r>
+      <w:r>
+        <w:rPr>
+          <w:noProof/>
+          <w:lang w:val="en-CA" w:eastAsia="en-CA"/>
+        </w:rPr>
+        <w:fldChar w:fldCharType="begin"/>
+      </w:r>
+      <w:r>
+        <w:rPr>
+          <w:noProof/>
+          <w:lang w:val="en-CA" w:eastAsia="en-CA"/>
+        </w:rPr>
+        <w:instrText xml:space="preserve"> REF _Ref482204404 \h </w:instrText>
+      </w:r>
+      <w:r>
+        <w:rPr>
+          <w:noProof/>
+          <w:lang w:val="en-CA" w:eastAsia="en-CA"/>
+        </w:rPr>
+      </w:r>
+      <w:r>
+        <w:rPr>
+          <w:noProof/>
+          <w:lang w:val="en-CA" w:eastAsia="en-CA"/>
+        </w:rPr>
+        <w:fldChar w:fldCharType="separate"/>
+      </w:r>
+      <w:r>
+        <w:t xml:space="preserve">Figure </w:t>
+      </w:r>
+      <w:r>
+        <w:rPr>
+          <w:noProof/>
+        </w:rPr>
+        <w:t>4</w:t>
+      </w:r>
+      <w:r>
+        <w:rPr>
+          <w:noProof/>
+          <w:lang w:val="en-CA" w:eastAsia="en-CA"/>
+        </w:rPr>
+        <w:fldChar w:fldCharType="end"/>
+      </w:r>
+      <w:r>
+        <w:rPr>
+          <w:noProof/>
+          <w:lang w:val="en-CA" w:eastAsia="en-CA"/>
+        </w:rPr>
+        <w:t xml:space="preserve">, to view the values used in my logical expression in real time, then watched them as I iterated through the loops. Once the loop got to the integer </w:t>
+      </w:r>
+      <w:r>
+        <w:rPr>
+          <w:rStyle w:val="CodeChar"/>
+        </w:rPr>
+        <w:t>“</w:t>
+      </w:r>
+      <w:r>
+        <w:rPr>
+          <w:rStyle w:val="CodeChar"/>
+          <w:lang w:val="en-CA" w:eastAsia="en-CA"/>
+        </w:rPr>
+        <w:t>1438</w:t>
+      </w:r>
+      <w:r>
+        <w:rPr>
+          <w:rStyle w:val="CodeChar"/>
+        </w:rPr>
+        <w:t>”</w:t>
+      </w:r>
+      <w:r>
+        <w:rPr>
+          <w:noProof/>
+          <w:lang w:val="en-CA" w:eastAsia="en-CA"/>
+        </w:rPr>
+        <w:t>, I took a closer look at the values.</w:t>
+      </w:r>
+      <w:r>
+        <w:rPr>
+          <w:noProof/>
+          <w:lang w:val="en-CA" w:eastAsia="en-CA"/>
+        </w:rPr>
+        <w:t xml:space="preserve"> </w:t>
+      </w:r>
+      <w:r>
+        <w:rPr>
+          <w:noProof/>
+          <w:lang w:val="en-CA" w:eastAsia="en-CA"/>
+        </w:rPr>
+        <w:t xml:space="preserve">After iterating through the program a few times, it dawned on me that the logical test was fine, but it could return true for two loops in a row. All the conditional statement did was add </w:t>
+      </w:r>
+      <w:r>
+        <w:rPr>
+          <w:rStyle w:val="CodeChar"/>
+        </w:rPr>
+        <w:t>“\n”</w:t>
+      </w:r>
+      <w:r>
+        <w:rPr>
+          <w:noProof/>
+          <w:lang w:val="en-CA" w:eastAsia="en-CA"/>
+        </w:rPr>
+        <w:t>, a single character. The modulus operator is operating over 80 and the conditional operator is operating over 75, leaving a 5-character gap in which some logical operations will not behave as I intended.</w:t>
+      </w:r>
+      <w:r>
+        <w:rPr>
+          <w:noProof/>
+          <w:lang w:val="en-CA" w:eastAsia="en-CA"/>
+        </w:rPr>
+        <w:t xml:space="preserve"> Also, the operator attempts to determine the number of characters inserted </w:t>
+      </w:r>
+      <w:r>
+        <w:rPr>
+          <w:noProof/>
+          <w:lang w:val="en-CA" w:eastAsia="en-CA"/>
+        </w:rPr>
+        <w:lastRenderedPageBreak/>
+        <w:t>(plus those about to be inserted) in an inaccurate way, ignoring the fact that each line is not exactly 80 characters.</w:t>
+      </w:r>
+    </w:p>
+    <w:p>
+      <w:pPr>
+        <w:rPr>
+          <w:noProof/>
+          <w:lang w:val="en-CA" w:eastAsia="en-CA"/>
+        </w:rPr>
+      </w:pPr>
+      <w:r>
+        <w:rPr>
+          <w:noProof/>
+          <w:lang w:val="en-CA" w:eastAsia="en-CA"/>
+        </w:rPr>
+        <mc:AlternateContent>
+          <mc:Choice Requires="wps">
+            <w:drawing>
+              <wp:anchor distT="45720" distB="45720" distL="114300" distR="114300" simplePos="0" relativeHeight="251677696" behindDoc="0" locked="0" layoutInCell="1" allowOverlap="1" wp14:anchorId="6199A0DE" wp14:editId="2B09B291">
+                <wp:simplePos x="0" y="0"/>
+                <wp:positionH relativeFrom="column">
+                  <wp:posOffset>-114300</wp:posOffset>
+                </wp:positionH>
+                <wp:positionV relativeFrom="paragraph">
+                  <wp:posOffset>1599565</wp:posOffset>
+                </wp:positionV>
+                <wp:extent cx="6286500" cy="2566670"/>
+                <wp:effectExtent l="0" t="0" r="19050" b="24130"/>
+                <wp:wrapTopAndBottom/>
+                <wp:docPr id="12" name="Text Box 2"/>
+                <wp:cNvGraphicFramePr>
+                  <a:graphicFrameLocks xmlns:a="http://schemas.openxmlformats.org/drawingml/2006/main"/>
+                </wp:cNvGraphicFramePr>
+                <a:graphic xmlns:a="http://schemas.openxmlformats.org/drawingml/2006/main">
+                  <a:graphicData uri="http://schemas.microsoft.com/office/word/2010/wordprocessingShape">
+                    <wps:wsp>
+                      <wps:cNvSpPr txBox="1">
+                        <a:spLocks noChangeArrowheads="1"/>
+                      </wps:cNvSpPr>
+                      <wps:spPr bwMode="auto">
+                        <a:xfrm>
+                          <a:off x="0" y="0"/>
+                          <a:ext cx="6286500" cy="2566670"/>
+                        </a:xfrm>
+                        <a:prstGeom prst="rect">
+                          <a:avLst/>
+                        </a:prstGeom>
+                        <a:solidFill>
+                          <a:srgbClr val="FFFFFF"/>
+                        </a:solidFill>
+                        <a:ln w="9525">
+                          <a:solidFill>
+                            <a:srgbClr val="000000"/>
+                          </a:solidFill>
+                          <a:miter lim="800000"/>
+                          <a:headEnd/>
+                          <a:tailEnd/>
+                        </a:ln>
+                      </wps:spPr>
+                      <wps:txbx>
+                        <w:txbxContent>
+                          <w:p>
+                            <w:pPr>
+                              <w:keepNext/>
+                            </w:pPr>
+                            <w:r>
+                              <w:rPr>
+                                <w:noProof/>
+                                <w:lang w:val="en-CA" w:eastAsia="en-CA"/>
+                              </w:rPr>
+                              <w:drawing>
+                                <wp:inline distT="0" distB="0" distL="0" distR="0" wp14:anchorId="75EB5D06" wp14:editId="2F5E1FB4">
+                                  <wp:extent cx="6076950" cy="2114675"/>
+                                  <wp:effectExtent l="0" t="0" r="0" b="0"/>
+                                  <wp:docPr id="14" name="Picture 14" descr="C:\Users\tyblu\AppData\Local\Microsoft\Windows\INetCache\Content.Word\img06_good_code.png"/>
+                                  <wp:cNvGraphicFramePr>
+                                    <a:graphicFrameLocks xmlns:a="http://schemas.openxmlformats.org/drawingml/2006/main" noChangeAspect="1"/>
+                                  </wp:cNvGraphicFramePr>
+                                  <a:graphic xmlns:a="http://schemas.openxmlformats.org/drawingml/2006/main">
+                                    <a:graphicData uri="http://schemas.openxmlformats.org/drawingml/2006/picture">
+                                      <pic:pic xmlns:pic="http://schemas.openxmlformats.org/drawingml/2006/picture">
+                                        <pic:nvPicPr>
+                                          <pic:cNvPr id="0" name="Picture 5" descr="C:\Users\tyblu\AppData\Local\Microsoft\Windows\INetCache\Content.Word\img06_good_code.png"/>
+                                          <pic:cNvPicPr>
+                                            <a:picLocks noChangeAspect="1" noChangeArrowheads="1"/>
+                                          </pic:cNvPicPr>
+                                        </pic:nvPicPr>
+                                        <pic:blipFill>
+                                          <a:blip r:embed="rId13">
+                                            <a:extLst>
+                                              <a:ext uri="{28A0092B-C50C-407E-A947-70E740481C1C}">
+                                                <a14:useLocalDpi xmlns:a14="http://schemas.microsoft.com/office/drawing/2010/main" val="0"/>
+                                              </a:ext>
+                                            </a:extLst>
+                                          </a:blip>
+                                          <a:srcRect/>
+                                          <a:stretch>
+                                            <a:fillRect/>
+                                          </a:stretch>
+                                        </pic:blipFill>
+                                        <pic:spPr bwMode="auto">
+                                          <a:xfrm>
+                                            <a:off x="0" y="0"/>
+                                            <a:ext cx="6086715" cy="2118073"/>
+                                          </a:xfrm>
+                                          <a:prstGeom prst="rect">
+                                            <a:avLst/>
+                                          </a:prstGeom>
+                                          <a:noFill/>
+                                          <a:ln>
+                                            <a:noFill/>
+                                          </a:ln>
+                                        </pic:spPr>
+                                      </pic:pic>
+                                    </a:graphicData>
+                                  </a:graphic>
+                                </wp:inline>
+                              </w:drawing>
+                            </w:r>
+                          </w:p>
+                          <w:p>
+                            <w:pPr>
+                              <w:pStyle w:val="Caption"/>
+                            </w:pPr>
+                            <w:bookmarkStart w:id="11" w:name="_Ref482206959"/>
+                            <w:r>
+                              <w:t xml:space="preserve">Figure </w:t>
+                            </w:r>
+                            <w:fldSimple w:instr=" SEQ Figure \* ARABIC ">
+                              <w:r>
+                                <w:rPr>
+                                  <w:noProof/>
+                                </w:rPr>
+                                <w:t>5</w:t>
+                              </w:r>
+                            </w:fldSimple>
+                            <w:bookmarkEnd w:id="11"/>
+                          </w:p>
+                          <w:p>
+                            <w:pPr>
+                              <w:keepNext/>
+                            </w:pPr>
+                          </w:p>
+                        </w:txbxContent>
+                      </wps:txbx>
+                      <wps:bodyPr rot="0" vert="horz" wrap="square" lIns="91440" tIns="45720" rIns="91440" bIns="45720" anchor="t" anchorCtr="0">
+                        <a:noAutofit/>
+                      </wps:bodyPr>
+                    </wps:wsp>
+                  </a:graphicData>
+                </a:graphic>
+                <wp14:sizeRelH relativeFrom="margin">
+                  <wp14:pctWidth>0</wp14:pctWidth>
+                </wp14:sizeRelH>
+                <wp14:sizeRelV relativeFrom="margin">
+                  <wp14:pctHeight>0</wp14:pctHeight>
+                </wp14:sizeRelV>
+              </wp:anchor>
+            </w:drawing>
+          </mc:Choice>
+          <mc:Fallback>
+            <w:pict>
+              <v:shape w14:anchorId="6199A0DE" id="_x0000_s1030" type="#_x0000_t202" style="position:absolute;margin-left:-9pt;margin-top:125.95pt;width:495pt;height:202.1pt;z-index:251677696;visibility:visible;mso-wrap-style:square;mso-width-percent:0;mso-height-percent:0;mso-wrap-distance-left:9pt;mso-wrap-distance-top:3.6pt;mso-wrap-distance-right:9pt;mso-wrap-distance-bottom:3.6pt;mso-position-horizontal:absolute;mso-position-horizontal-relative:text;mso-position-vertical:absolute;mso-position-vertical-relative:text;mso-width-percent:0;mso-height-percent:0;mso-width-relative:margin;mso-height-relative:margin;v-text-anchor:top" o:gfxdata="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">
+                <v:textbox>
+                  <w:txbxContent>
+                    <w:p>
+                      <w:pPr>
+                        <w:keepNext/>
+                      </w:pPr>
+                      <w:r>
+                        <w:rPr>
+                          <w:noProof/>
+                          <w:lang w:val="en-CA" w:eastAsia="en-CA"/>
+                        </w:rPr>
+                        <w:drawing>
+                          <wp:inline distT="0" distB="0" distL="0" distR="0" wp14:anchorId="75EB5D06" wp14:editId="2F5E1FB4">
+                            <wp:extent cx="6076950" cy="2114675"/>
+                            <wp:effectExtent l="0" t="0" r="0" b="0"/>
+                            <wp:docPr id="14" name="Picture 14" descr="C:\Users\tyblu\AppData\Local\Microsoft\Windows\INetCache\Content.Word\img06_good_code.png"/>
+                            <wp:cNvGraphicFramePr>
+                              <a:graphicFrameLocks xmlns:a="http://schemas.openxmlformats.org/drawingml/2006/main" noChangeAspect="1"/>
+                            </wp:cNvGraphicFramePr>
+                            <a:graphic xmlns:a="http://schemas.openxmlformats.org/drawingml/2006/main">
+                              <a:graphicData uri="http://schemas.openxmlformats.org/drawingml/2006/picture">
+                                <pic:pic xmlns:pic="http://schemas.openxmlformats.org/drawingml/2006/picture">
+                                  <pic:nvPicPr>
+                                    <pic:cNvPr id="0" name="Picture 5" descr="C:\Users\tyblu\AppData\Local\Microsoft\Windows\INetCache\Content.Word\img06_good_code.png"/>
+                                    <pic:cNvPicPr>
+                                      <a:picLocks noChangeAspect="1" noChangeArrowheads="1"/>
+                                    </pic:cNvPicPr>
+                                  </pic:nvPicPr>
+                                  <pic:blipFill>
+                                    <a:blip r:embed="rId13">
+                                      <a:extLst>
+                                        <a:ext uri="{28A0092B-C50C-407E-A947-70E740481C1C}">
+                                          <a14:useLocalDpi xmlns:a14="http://schemas.microsoft.com/office/drawing/2010/main" val="0"/>
+                                        </a:ext>
+                                      </a:extLst>
+                                    </a:blip>
+                                    <a:srcRect/>
+                                    <a:stretch>
+                                      <a:fillRect/>
+                                    </a:stretch>
+                                  </pic:blipFill>
+                                  <pic:spPr bwMode="auto">
+                                    <a:xfrm>
+                                      <a:off x="0" y="0"/>
+                                      <a:ext cx="6086715" cy="2118073"/>
+                                    </a:xfrm>
+                                    <a:prstGeom prst="rect">
+                                      <a:avLst/>
+                                    </a:prstGeom>
+                                    <a:noFill/>
+                                    <a:ln>
+                                      <a:noFill/>
+                                    </a:ln>
+                                  </pic:spPr>
+                                </pic:pic>
+                              </a:graphicData>
+                            </a:graphic>
+                          </wp:inline>
+                        </w:drawing>
+                      </w:r>
+                    </w:p>
+                    <w:p>
+                      <w:pPr>
+                        <w:pStyle w:val="Caption"/>
+                      </w:pPr>
+                      <w:bookmarkStart w:id="12" w:name="_Ref482206959"/>
+                      <w:r>
+                        <w:t xml:space="preserve">Figure </w:t>
+                      </w:r>
+                      <w:fldSimple w:instr=" SEQ Figure \* ARABIC ">
+                        <w:r>
+                          <w:rPr>
+                            <w:noProof/>
+                          </w:rPr>
+                          <w:t>5</w:t>
+                        </w:r>
+                      </w:fldSimple>
+                      <w:bookmarkEnd w:id="12"/>
+                    </w:p>
+                    <w:p>
+                      <w:pPr>
+                        <w:keepNext/>
+                      </w:pPr>
+                    </w:p>
+                  </w:txbxContent>
+                </v:textbox>
+                <w10:wrap type="topAndBottom"/>
+              </v:shape>
+            </w:pict>
+          </mc:Fallback>
+        </mc:AlternateContent>
+      </w:r>
+      <w:r>
+        <w:rPr>
+          <w:noProof/>
+          <w:lang w:val="en-CA" w:eastAsia="en-CA"/>
+        </w:rPr>
+        <w:t>I’</w:t>
+      </w:r>
+      <w:r>
+        <w:rPr>
+          <w:noProof/>
+          <w:lang w:val="en-CA" w:eastAsia="en-CA"/>
+        </w:rPr>
+        <w:t>ve learned to keep the difference of values</w:t>
+      </w:r>
+      <w:r>
+        <w:rPr>
+          <w:noProof/>
+          <w:lang w:val="en-CA" w:eastAsia="en-CA"/>
+        </w:rPr>
+        <w:t xml:space="preserve"> between the modulus operator an</w:t>
+      </w:r>
+      <w:r>
+        <w:rPr>
+          <w:noProof/>
+          <w:lang w:val="en-CA" w:eastAsia="en-CA"/>
+        </w:rPr>
+        <w:t>d the conditional check no more than 1, possibly 2 in special cases</w:t>
+      </w:r>
+      <w:r>
+        <w:rPr>
+          <w:noProof/>
+          <w:lang w:val="en-CA" w:eastAsia="en-CA"/>
+        </w:rPr>
+        <w:t>, or at least keep in mind that some values will fall between the cracks</w:t>
+      </w:r>
+      <w:r>
+        <w:rPr>
+          <w:noProof/>
+          <w:lang w:val="en-CA" w:eastAsia="en-CA"/>
+        </w:rPr>
+        <w:t>, when doing this type of check</w:t>
+      </w:r>
+      <w:r>
+        <w:rPr>
+          <w:noProof/>
+          <w:lang w:val="en-CA" w:eastAsia="en-CA"/>
+        </w:rPr>
+        <w:t xml:space="preserve">. </w:t>
+      </w:r>
+      <w:r>
+        <w:rPr>
+          <w:noProof/>
+          <w:lang w:val="en-CA" w:eastAsia="en-CA"/>
+        </w:rPr>
+        <w:t xml:space="preserve">I’ve also learned that this type of logical check won’t work for this problem. </w:t>
+      </w:r>
+      <w:r>
+        <w:rPr>
+          <w:noProof/>
+          <w:lang w:val="en-CA" w:eastAsia="en-CA"/>
+        </w:rPr>
+        <w:t xml:space="preserve">The new and improved logical check is in </w:t>
+      </w:r>
+      <w:r>
+        <w:rPr>
+          <w:noProof/>
+          <w:lang w:val="en-CA" w:eastAsia="en-CA"/>
+        </w:rPr>
+        <w:fldChar w:fldCharType="begin"/>
+      </w:r>
+      <w:r>
+        <w:rPr>
+          <w:noProof/>
+          <w:lang w:val="en-CA" w:eastAsia="en-CA"/>
+        </w:rPr>
+        <w:instrText xml:space="preserve"> REF _Ref482206959 \h </w:instrText>
+      </w:r>
+      <w:r>
+        <w:rPr>
+          <w:noProof/>
+          <w:lang w:val="en-CA" w:eastAsia="en-CA"/>
+        </w:rPr>
+      </w:r>
+      <w:r>
+        <w:rPr>
+          <w:noProof/>
+          <w:lang w:val="en-CA" w:eastAsia="en-CA"/>
+        </w:rPr>
+        <w:fldChar w:fldCharType="separate"/>
+      </w:r>
+      <w:r>
+        <w:t xml:space="preserve">Figure </w:t>
+      </w:r>
+      <w:r>
+        <w:rPr>
+          <w:noProof/>
+        </w:rPr>
+        <w:t>5</w:t>
+      </w:r>
+      <w:r>
+        <w:rPr>
+          <w:noProof/>
+          <w:lang w:val="en-CA" w:eastAsia="en-CA"/>
+        </w:rPr>
+        <w:fldChar w:fldCharType="end"/>
+      </w:r>
+      <w:r>
+        <w:rPr>
+          <w:noProof/>
+          <w:lang w:val="en-CA" w:eastAsia="en-CA"/>
+        </w:rPr>
+        <w:t xml:space="preserve">. </w:t>
+      </w:r>
+      <w:r>
+        <w:rPr>
+          <w:noProof/>
+          <w:lang w:val="en-CA" w:eastAsia="en-CA"/>
+        </w:rPr>
+        <w:t xml:space="preserve">It uses the length of a substring containing the end of the sequence string from the last </w:t>
+      </w:r>
+      <w:r>
+        <w:rPr>
+          <w:rStyle w:val="CodeChar"/>
+        </w:rPr>
+        <w:t>‘\n’</w:t>
+      </w:r>
+      <w:r>
+        <w:rPr>
+          <w:noProof/>
+          <w:lang w:val="en-CA" w:eastAsia="en-CA"/>
+        </w:rPr>
+        <w:t xml:space="preserve"> character. (It also checks to see if there hasn’t been a newline yet, meaning it’s the first line, doing a direct length() check in that case.) </w:t>
+      </w:r>
+      <w:r>
+        <w:rPr>
+          <w:noProof/>
+          <w:lang w:val="en-CA" w:eastAsia="en-CA"/>
+        </w:rPr>
+        <w:t xml:space="preserve">The sample output is given </w:t>
+      </w:r>
+      <w:r>
+        <w:rPr>
+          <w:noProof/>
+          <w:lang w:val="en-CA" w:eastAsia="en-CA"/>
+        </w:rPr>
+        <w:fldChar w:fldCharType="begin"/>
+      </w:r>
+      <w:r>
+        <w:rPr>
+          <w:noProof/>
+          <w:lang w:val="en-CA" w:eastAsia="en-CA"/>
+        </w:rPr>
+        <w:instrText xml:space="preserve"> REF _Ref482206909 \p \h </w:instrText>
+      </w:r>
+      <w:r>
+        <w:rPr>
+          <w:noProof/>
+          <w:lang w:val="en-CA" w:eastAsia="en-CA"/>
+        </w:rPr>
+      </w:r>
+      <w:r>
+        <w:rPr>
+          <w:noProof/>
+          <w:lang w:val="en-CA" w:eastAsia="en-CA"/>
+        </w:rPr>
+        <w:fldChar w:fldCharType="separate"/>
+      </w:r>
+      <w:r>
+        <w:rPr>
+          <w:noProof/>
+          <w:lang w:val="en-CA" w:eastAsia="en-CA"/>
+        </w:rPr>
+        <w:t>above</w:t>
+      </w:r>
+      <w:r>
+        <w:rPr>
+          <w:noProof/>
+          <w:lang w:val="en-CA" w:eastAsia="en-CA"/>
+        </w:rPr>
+        <w:fldChar w:fldCharType="end"/>
+      </w:r>
+      <w:r>
+        <w:rPr>
+          <w:noProof/>
+          <w:lang w:val="en-CA" w:eastAsia="en-CA"/>
+        </w:rPr>
+        <w:t xml:space="preserve"> under </w:t>
+      </w:r>
+      <w:r>
+        <w:rPr>
+          <w:noProof/>
+          <w:lang w:val="en-CA" w:eastAsia="en-CA"/>
+        </w:rPr>
+        <w:fldChar w:fldCharType="begin"/>
+      </w:r>
+      <w:r>
+        <w:rPr>
+          <w:noProof/>
+          <w:lang w:val="en-CA" w:eastAsia="en-CA"/>
+        </w:rPr>
+        <w:instrText xml:space="preserve"> REF _Ref482206909 \h </w:instrText>
+      </w:r>
+      <w:r>
+        <w:rPr>
+          <w:noProof/>
+          <w:lang w:val="en-CA" w:eastAsia="en-CA"/>
+        </w:rPr>
+      </w:r>
+      <w:r>
+        <w:rPr>
+          <w:noProof/>
+          <w:lang w:val="en-CA" w:eastAsia="en-CA"/>
+        </w:rPr>
+        <w:fldChar w:fldCharType="separate"/>
+      </w:r>
+      <w:r>
+        <w:t>Sample Input and Output</w:t>
+      </w:r>
+      <w:r>
+        <w:rPr>
+          <w:noProof/>
+          <w:lang w:val="en-CA" w:eastAsia="en-CA"/>
+        </w:rPr>
+        <w:fldChar w:fldCharType="end"/>
+      </w:r>
+      <w:r>
+        <w:rPr>
+          <w:noProof/>
+          <w:lang w:val="en-CA" w:eastAsia="en-CA"/>
+        </w:rPr>
+        <w:t>.</w:t>
+      </w:r>
+    </w:p>
+    <w:p>
+      <w:pPr>
+        <w:rPr>
+          <w:sz w:val="19"/>
+          <w:szCs w:val="19"/>
+        </w:rPr>
+      </w:pPr>
+      <w:r>
+        <w:rPr>
+          <w:noProof/>
+          <w:lang w:val="en-CA" w:eastAsia="en-CA"/>
+        </w:rPr>
+        <w:t>This example highlighted the need for thorough testing. Had I not tried the number “110” and only “100” (and others that didn’t exhibit the buggy behaviour), I wouldn’t have known that my code wasn’t behaving as I thought it would.</w:t>
+      </w:r>
+      <w:bookmarkStart w:id="13" w:name="_GoBack"/>
+      <w:bookmarkEnd w:id="13"/>
+    </w:p>
     <w:sectPr>
-      <w:footerReference w:type="default" r:id="rId10"/>
+      <w:footerReference w:type="default" r:id="rId14"/>
       <w:pgSz w:w="12240" w:h="15840"/>
-      <w:pgMar w:top="1440" w:right="1440" w:bottom="1440" w:left="1440" w:header="720" w:footer="720" w:gutter="0"/>
+      <w:pgMar w:top="1440" w:right="1134" w:bottom="1440" w:left="1440" w:header="720" w:footer="720" w:gutter="0"/>
       <w:cols w:space="720"/>
       <w:docGrid w:linePitch="360"/>
     </w:sectPr>
@@ -1409,7 +3542,7 @@
             <w:sz w:val="20"/>
             <w:szCs w:val="20"/>
           </w:rPr>
-          <w:t>2</w:t>
+          <w:t>3</w:t>
         </w:r>
         <w:r>
           <w:rPr>
@@ -2090,7 +4223,6 @@
   <w:style w:type="character" w:default="1" w:styleId="DefaultParagraphFont">
     <w:name w:val="Default Paragraph Font"/>
     <w:uiPriority w:val="1"/>
-    <w:semiHidden/>
     <w:unhideWhenUsed/>
   </w:style>
   <w:style w:type="table" w:default="1" w:styleId="TableNormal">
@@ -2857,7 +4989,7 @@
 </file>
 
 <file path=customXml/itemProps2.xml><?xml version="1.0" encoding="utf-8"?>
-<ds:datastoreItem xmlns:ds="http://schemas.openxmlformats.org/officeDocument/2006/customXml" ds:itemID="{CAEE8C1A-4907-442D-A9DA-2759C32C55F7}">
+<ds:datastoreItem xmlns:ds="http://schemas.openxmlformats.org/officeDocument/2006/customXml" ds:itemID="{75AAE1E0-3593-4D82-801C-33BC7137F375}">
   <ds:schemaRefs>
     <ds:schemaRef ds:uri="http://schemas.openxmlformats.org/officeDocument/2006/bibliography"/>
   </ds:schemaRefs>

</xml_diff>